<commit_message>
changes to templates in #12
</commit_message>
<xml_diff>
--- a/docassemble/MLHResponseToMotionRegardingChangeOfDomicile/data/templates/motion_re_cod_attachment.docx
+++ b/docassemble/MLHResponseToMotionRegardingChangeOfDomicile/data/templates/motion_re_cod_attachment.docx
@@ -1,6 +1,6 @@
 
 <file path=word/document.xml><?xml version="1.0" encoding="utf-8"?>
-<w:document xmlns:wpc="http://schemas.microsoft.com/office/word/2010/wordprocessingCanvas" xmlns:cx="http://schemas.microsoft.com/office/drawing/2014/chartex" xmlns:cx1="http://schemas.microsoft.com/office/drawing/2015/9/8/chartex" xmlns:cx2="http://schemas.microsoft.com/office/drawing/2015/10/21/chartex" xmlns:cx3="http://schemas.microsoft.com/office/drawing/2016/5/9/chartex" xmlns:cx4="http://schemas.microsoft.com/office/drawing/2016/5/10/chartex" xmlns:cx5="http://schemas.microsoft.com/office/drawing/2016/5/11/chartex" xmlns:cx6="http://schemas.microsoft.com/office/drawing/2016/5/12/chartex" xmlns:cx7="http://schemas.microsoft.com/office/drawing/2016/5/13/chartex" xmlns:cx8="http://schemas.microsoft.com/office/drawing/2016/5/14/chartex" xmlns:mc="http://schemas.openxmlformats.org/markup-compatibility/2006" xmlns:aink="http://schemas.microsoft.com/office/drawing/2016/ink" xmlns:am3d="http://schemas.microsoft.com/office/drawing/2017/model3d" xmlns:o="urn:schemas-microsoft-com:office:office" xmlns:r="http://schemas.openxmlformats.org/officeDocument/2006/relationships" xmlns:m="http://schemas.openxmlformats.org/officeDocument/2006/math" xmlns:v="urn:schemas-microsoft-com:vml" xmlns:wp14="http://schemas.microsoft.com/office/word/2010/wordprocessingDrawing" xmlns:wp="http://schemas.openxmlformats.org/drawingml/2006/wordprocessingDrawing" xmlns:w10="urn:schemas-microsoft-com:office:word" xmlns:w="http://schemas.openxmlformats.org/wordprocessingml/2006/main" xmlns:w14="http://schemas.microsoft.com/office/word/2010/wordml" xmlns:w15="http://schemas.microsoft.com/office/word/2012/wordml" xmlns:w16cid="http://schemas.microsoft.com/office/word/2016/wordml/cid" xmlns:w16se="http://schemas.microsoft.com/office/word/2015/wordml/symex" xmlns:wpg="http://schemas.microsoft.com/office/word/2010/wordprocessingGroup" xmlns:wpi="http://schemas.microsoft.com/office/word/2010/wordprocessingInk" xmlns:wne="http://schemas.microsoft.com/office/word/2006/wordml" xmlns:wps="http://schemas.microsoft.com/office/word/2010/wordprocessingShape" mc:Ignorable="w14 w15 w16se w16cid wp14">
+<w:document xmlns:wpc="http://schemas.microsoft.com/office/word/2010/wordprocessingCanvas" xmlns:cx="http://schemas.microsoft.com/office/drawing/2014/chartex" xmlns:cx1="http://schemas.microsoft.com/office/drawing/2015/9/8/chartex" xmlns:cx2="http://schemas.microsoft.com/office/drawing/2015/10/21/chartex" xmlns:cx3="http://schemas.microsoft.com/office/drawing/2016/5/9/chartex" xmlns:cx4="http://schemas.microsoft.com/office/drawing/2016/5/10/chartex" xmlns:cx5="http://schemas.microsoft.com/office/drawing/2016/5/11/chartex" xmlns:cx6="http://schemas.microsoft.com/office/drawing/2016/5/12/chartex" xmlns:cx7="http://schemas.microsoft.com/office/drawing/2016/5/13/chartex" xmlns:cx8="http://schemas.microsoft.com/office/drawing/2016/5/14/chartex" xmlns:mc="http://schemas.openxmlformats.org/markup-compatibility/2006" xmlns:aink="http://schemas.microsoft.com/office/drawing/2016/ink" xmlns:am3d="http://schemas.microsoft.com/office/drawing/2017/model3d" xmlns:o="urn:schemas-microsoft-com:office:office" xmlns:oel="http://schemas.microsoft.com/office/2019/extlst" xmlns:r="http://schemas.openxmlformats.org/officeDocument/2006/relationships" xmlns:m="http://schemas.openxmlformats.org/officeDocument/2006/math" xmlns:v="urn:schemas-microsoft-com:vml" xmlns:wp14="http://schemas.microsoft.com/office/word/2010/wordprocessingDrawing" xmlns:wp="http://schemas.openxmlformats.org/drawingml/2006/wordprocessingDrawing" xmlns:w10="urn:schemas-microsoft-com:office:word" xmlns:w="http://schemas.openxmlformats.org/wordprocessingml/2006/main" xmlns:w14="http://schemas.microsoft.com/office/word/2010/wordml" xmlns:w15="http://schemas.microsoft.com/office/word/2012/wordml" xmlns:w16cex="http://schemas.microsoft.com/office/word/2018/wordml/cex" xmlns:w16cid="http://schemas.microsoft.com/office/word/2016/wordml/cid" xmlns:w16="http://schemas.microsoft.com/office/word/2018/wordml" xmlns:w16sdtdh="http://schemas.microsoft.com/office/word/2020/wordml/sdtdatahash" xmlns:w16se="http://schemas.microsoft.com/office/word/2015/wordml/symex" xmlns:wpg="http://schemas.microsoft.com/office/word/2010/wordprocessingGroup" xmlns:wpi="http://schemas.microsoft.com/office/word/2010/wordprocessingInk" xmlns:wne="http://schemas.microsoft.com/office/word/2006/wordml" xmlns:wps="http://schemas.microsoft.com/office/word/2010/wordprocessingShape" mc:Ignorable="w14 w15 w16se w16cid w16 w16cex w16sdtdh wp14">
   <w:body>
     <w:tbl>
       <w:tblPr>
@@ -10,9 +10,9 @@
         <w:tblLook w:val="04A0" w:firstRow="1" w:lastRow="0" w:firstColumn="1" w:lastColumn="0" w:noHBand="0" w:noVBand="1"/>
       </w:tblPr>
       <w:tblGrid>
-        <w:gridCol w:w="2970"/>
-        <w:gridCol w:w="5220"/>
-        <w:gridCol w:w="2880"/>
+        <w:gridCol w:w="3330"/>
+        <w:gridCol w:w="4230"/>
+        <w:gridCol w:w="3510"/>
       </w:tblGrid>
       <w:tr>
         <w:trPr>
@@ -20,7 +20,7 @@
         </w:trPr>
         <w:tc>
           <w:tcPr>
-            <w:tcW w:w="2970" w:type="dxa"/>
+            <w:tcW w:w="3330" w:type="dxa"/>
             <w:tcBorders>
               <w:top w:val="single" w:sz="12" w:space="0" w:color="auto"/>
               <w:left w:val="nil"/>
@@ -29,20 +29,22 @@
           </w:tcPr>
           <w:p>
             <w:pPr>
-              <w:jc w:val="center"/>
+              <w:jc w:val="right"/>
               <w:rPr>
+                <w:rFonts w:ascii="Helvetica" w:hAnsi="Helvetica" w:cs="Times New Roman"/>
                 <w:b/>
                 <w:bCs/>
-                <w:sz w:val="24"/>
-                <w:szCs w:val="24"/>
+                <w:sz w:val="20"/>
+                <w:szCs w:val="20"/>
               </w:rPr>
             </w:pPr>
             <w:r>
               <w:rPr>
+                <w:rFonts w:ascii="Helvetica" w:hAnsi="Helvetica" w:cs="Times New Roman"/>
                 <w:b/>
                 <w:bCs/>
-                <w:sz w:val="24"/>
-                <w:szCs w:val="24"/>
+                <w:sz w:val="20"/>
+                <w:szCs w:val="20"/>
               </w:rPr>
               <w:t>STATE OF MICHIGAN</w:t>
             </w:r>
@@ -51,47 +53,98 @@
             <w:pPr>
               <w:jc w:val="right"/>
               <w:rPr>
+                <w:rFonts w:ascii="Helvetica" w:hAnsi="Helvetica" w:cs="Times New Roman"/>
                 <w:b/>
                 <w:bCs/>
-                <w:sz w:val="24"/>
-                <w:szCs w:val="24"/>
+                <w:sz w:val="20"/>
+                <w:szCs w:val="20"/>
               </w:rPr>
             </w:pPr>
+            <w:proofErr w:type="gramStart"/>
             <w:r>
               <w:rPr>
+                <w:rFonts w:ascii="Helvetica" w:hAnsi="Helvetica" w:cs="Times New Roman"/>
                 <w:b/>
                 <w:bCs/>
                 <w:caps/>
-                <w:sz w:val="24"/>
-                <w:szCs w:val="24"/>
+                <w:sz w:val="20"/>
+                <w:szCs w:val="20"/>
               </w:rPr>
-              <w:t>{{ the_court.number</w:t>
+              <w:t xml:space="preserve">{{ </w:t>
             </w:r>
             <w:r>
               <w:rPr>
+                <w:rFonts w:ascii="Helvetica" w:hAnsi="Helvetica" w:cs="Times New Roman"/>
                 <w:b/>
                 <w:bCs/>
                 <w:caps/>
-                <w:sz w:val="24"/>
-                <w:szCs w:val="24"/>
+                <w:sz w:val="20"/>
+                <w:szCs w:val="20"/>
+              </w:rPr>
+              <w:t>the</w:t>
+            </w:r>
+            <w:proofErr w:type="gramEnd"/>
+            <w:r>
+              <w:rPr>
+                <w:rFonts w:ascii="Helvetica" w:hAnsi="Helvetica" w:cs="Times New Roman"/>
+                <w:b/>
+                <w:bCs/>
+                <w:caps/>
+                <w:sz w:val="20"/>
+                <w:szCs w:val="20"/>
+              </w:rPr>
+              <w:t>_</w:t>
+            </w:r>
+            <w:r>
+              <w:rPr>
+                <w:rFonts w:ascii="Helvetica" w:hAnsi="Helvetica" w:cs="Times New Roman"/>
+                <w:b/>
+                <w:bCs/>
+                <w:caps/>
+                <w:sz w:val="20"/>
+                <w:szCs w:val="20"/>
+              </w:rPr>
+              <w:t>court</w:t>
+            </w:r>
+            <w:r>
+              <w:rPr>
+                <w:rFonts w:ascii="Helvetica" w:hAnsi="Helvetica" w:cs="Times New Roman"/>
+                <w:b/>
+                <w:bCs/>
+                <w:caps/>
+                <w:sz w:val="20"/>
+                <w:szCs w:val="20"/>
+              </w:rPr>
+              <w:t>_number</w:t>
+            </w:r>
+            <w:r>
+              <w:rPr>
+                <w:rFonts w:ascii="Helvetica" w:hAnsi="Helvetica" w:cs="Times New Roman"/>
+                <w:b/>
+                <w:bCs/>
+                <w:caps/>
+                <w:sz w:val="20"/>
+                <w:szCs w:val="20"/>
               </w:rPr>
               <w:t xml:space="preserve"> }}</w:t>
             </w:r>
             <w:r>
               <w:rPr>
+                <w:rFonts w:ascii="Helvetica" w:hAnsi="Helvetica" w:cs="Times New Roman"/>
                 <w:b/>
                 <w:bCs/>
-                <w:sz w:val="24"/>
-                <w:szCs w:val="24"/>
+                <w:sz w:val="20"/>
+                <w:szCs w:val="20"/>
               </w:rPr>
               <w:t xml:space="preserve"> </w:t>
             </w:r>
             <w:r>
               <w:rPr>
+                <w:rFonts w:ascii="Helvetica" w:hAnsi="Helvetica" w:cs="Times New Roman"/>
                 <w:b/>
                 <w:bCs/>
-                <w:sz w:val="24"/>
-                <w:szCs w:val="24"/>
+                <w:sz w:val="20"/>
+                <w:szCs w:val="20"/>
               </w:rPr>
               <w:t>JUDICIAL CIRCUIT</w:t>
             </w:r>
@@ -100,78 +153,88 @@
             <w:pPr>
               <w:jc w:val="right"/>
               <w:rPr>
+                <w:rFonts w:ascii="Times New Roman" w:hAnsi="Times New Roman" w:cs="Times New Roman"/>
                 <w:b/>
                 <w:bCs/>
                 <w:sz w:val="20"/>
                 <w:szCs w:val="20"/>
               </w:rPr>
             </w:pPr>
+            <w:proofErr w:type="gramStart"/>
             <w:r>
               <w:rPr>
+                <w:rFonts w:ascii="Helvetica" w:hAnsi="Helvetica" w:cs="Times New Roman"/>
                 <w:b/>
                 <w:bCs/>
                 <w:caps/>
-                <w:sz w:val="24"/>
-                <w:szCs w:val="24"/>
+                <w:sz w:val="20"/>
+                <w:szCs w:val="20"/>
               </w:rPr>
               <w:t>{{</w:t>
             </w:r>
             <w:r>
               <w:rPr>
+                <w:rFonts w:ascii="Helvetica" w:hAnsi="Helvetica" w:cs="Times New Roman"/>
                 <w:b/>
                 <w:bCs/>
                 <w:caps/>
-                <w:sz w:val="24"/>
-                <w:szCs w:val="24"/>
+                <w:sz w:val="20"/>
+                <w:szCs w:val="20"/>
               </w:rPr>
               <w:t xml:space="preserve"> </w:t>
             </w:r>
             <w:r>
               <w:rPr>
+                <w:rFonts w:ascii="Helvetica" w:hAnsi="Helvetica" w:cs="Times New Roman"/>
                 <w:b/>
                 <w:bCs/>
                 <w:caps/>
-                <w:sz w:val="24"/>
-                <w:szCs w:val="24"/>
+                <w:sz w:val="20"/>
+                <w:szCs w:val="20"/>
               </w:rPr>
               <w:t>county</w:t>
             </w:r>
+            <w:proofErr w:type="gramEnd"/>
             <w:r>
               <w:rPr>
+                <w:rFonts w:ascii="Helvetica" w:hAnsi="Helvetica" w:cs="Times New Roman"/>
                 <w:b/>
                 <w:bCs/>
                 <w:caps/>
-                <w:sz w:val="24"/>
-                <w:szCs w:val="24"/>
+                <w:sz w:val="20"/>
+                <w:szCs w:val="20"/>
               </w:rPr>
               <w:t xml:space="preserve">_choice </w:t>
             </w:r>
             <w:r>
               <w:rPr>
+                <w:rFonts w:ascii="Helvetica" w:hAnsi="Helvetica" w:cs="Times New Roman"/>
                 <w:b/>
                 <w:bCs/>
                 <w:caps/>
-                <w:sz w:val="24"/>
-                <w:szCs w:val="24"/>
+                <w:sz w:val="20"/>
+                <w:szCs w:val="20"/>
               </w:rPr>
               <w:t>}}</w:t>
             </w:r>
             <w:r>
               <w:rPr>
+                <w:rFonts w:ascii="Helvetica" w:hAnsi="Helvetica" w:cs="Times New Roman"/>
                 <w:b/>
                 <w:bCs/>
                 <w:caps/>
-                <w:sz w:val="24"/>
-                <w:szCs w:val="24"/>
+                <w:sz w:val="20"/>
+                <w:szCs w:val="20"/>
               </w:rPr>
               <w:t xml:space="preserve"> </w:t>
             </w:r>
             <w:r>
               <w:rPr>
+                <w:rFonts w:ascii="Helvetica" w:hAnsi="Helvetica" w:cs="Times New Roman"/>
                 <w:b/>
                 <w:bCs/>
-                <w:sz w:val="24"/>
-                <w:szCs w:val="24"/>
+                <w:sz w:val="20"/>
+                <w:szCs w:val="20"/>
               </w:rPr>
               <w:t>COUNTY</w:t>
             </w:r>
@@ -179,7 +242,7 @@
         </w:tc>
         <w:tc>
           <w:tcPr>
-            <w:tcW w:w="5220" w:type="dxa"/>
+            <w:tcW w:w="4230" w:type="dxa"/>
             <w:tcBorders>
               <w:top w:val="single" w:sz="12" w:space="0" w:color="auto"/>
               <w:bottom w:val="single" w:sz="12" w:space="0" w:color="auto"/>
@@ -189,73 +252,59 @@
             <w:pPr>
               <w:jc w:val="center"/>
               <w:rPr>
+                <w:rFonts w:ascii="Helvetica" w:hAnsi="Helvetica" w:cs="Times New Roman"/>
                 <w:b/>
                 <w:bCs/>
-                <w:sz w:val="24"/>
-                <w:szCs w:val="24"/>
-              </w:rPr>
-            </w:pPr>
-          </w:p>
-          <w:p>
-            <w:pPr>
-              <w:jc w:val="center"/>
-              <w:rPr>
-                <w:b/>
-                <w:bCs/>
-                <w:sz w:val="24"/>
-                <w:szCs w:val="24"/>
+                <w:sz w:val="20"/>
+                <w:szCs w:val="20"/>
               </w:rPr>
             </w:pPr>
             <w:r>
               <w:rPr>
+                <w:rFonts w:ascii="Helvetica" w:hAnsi="Helvetica" w:cs="Times New Roman"/>
                 <w:b/>
                 <w:bCs/>
-                <w:sz w:val="24"/>
-                <w:szCs w:val="24"/>
+                <w:sz w:val="20"/>
+                <w:szCs w:val="20"/>
               </w:rPr>
               <w:t>ATTACHMENT TO</w:t>
             </w:r>
             <w:r>
               <w:rPr>
+                <w:rFonts w:ascii="Helvetica" w:hAnsi="Helvetica" w:cs="Times New Roman"/>
                 <w:b/>
                 <w:bCs/>
-                <w:sz w:val="24"/>
-                <w:szCs w:val="24"/>
+                <w:sz w:val="20"/>
+                <w:szCs w:val="20"/>
+              </w:rPr>
+              <w:br/>
+              <w:t>MOTION REGARDING CHANGE OF DOMICILE/LEGAL</w:t>
+            </w:r>
+            <w:r>
+              <w:rPr>
+                <w:rFonts w:ascii="Helvetica" w:hAnsi="Helvetica" w:cs="Times New Roman"/>
+                <w:b/>
+                <w:bCs/>
+                <w:sz w:val="20"/>
+                <w:szCs w:val="20"/>
               </w:rPr>
               <w:t xml:space="preserve"> </w:t>
             </w:r>
             <w:r>
               <w:rPr>
+                <w:rFonts w:ascii="Helvetica" w:hAnsi="Helvetica" w:cs="Times New Roman"/>
                 <w:b/>
                 <w:bCs/>
-                <w:sz w:val="24"/>
-                <w:szCs w:val="24"/>
+                <w:sz w:val="20"/>
+                <w:szCs w:val="20"/>
               </w:rPr>
-              <w:br/>
-            </w:r>
-            <w:r>
-              <w:rPr>
-                <w:b/>
-                <w:bCs/>
-                <w:sz w:val="24"/>
-                <w:szCs w:val="24"/>
-              </w:rPr>
-              <w:t xml:space="preserve">RESPONSE TO </w:t>
-            </w:r>
-            <w:r>
-              <w:rPr>
-                <w:b/>
-                <w:bCs/>
-                <w:sz w:val="24"/>
-                <w:szCs w:val="24"/>
-              </w:rPr>
-              <w:t>MOTION REGARDING CHANGE OF DOMICILE/LEGALRESIDENCE</w:t>
+              <w:t>RESIDENCE</w:t>
             </w:r>
           </w:p>
         </w:tc>
         <w:tc>
           <w:tcPr>
-            <w:tcW w:w="2880" w:type="dxa"/>
+            <w:tcW w:w="3510" w:type="dxa"/>
             <w:tcBorders>
               <w:top w:val="single" w:sz="12" w:space="0" w:color="auto"/>
               <w:bottom w:val="single" w:sz="12" w:space="0" w:color="auto"/>
@@ -266,18 +315,20 @@
             <w:pPr>
               <w:jc w:val="center"/>
               <w:rPr>
+                <w:rFonts w:ascii="Helvetica" w:hAnsi="Helvetica" w:cs="Times New Roman"/>
                 <w:b/>
                 <w:bCs/>
-                <w:sz w:val="24"/>
-                <w:szCs w:val="24"/>
+                <w:sz w:val="20"/>
+                <w:szCs w:val="20"/>
               </w:rPr>
             </w:pPr>
             <w:r>
               <w:rPr>
+                <w:rFonts w:ascii="Helvetica" w:hAnsi="Helvetica" w:cs="Times New Roman"/>
                 <w:b/>
                 <w:bCs/>
-                <w:sz w:val="24"/>
-                <w:szCs w:val="24"/>
+                <w:sz w:val="20"/>
+                <w:szCs w:val="20"/>
               </w:rPr>
               <w:t>CASE NO.</w:t>
             </w:r>
@@ -286,10 +337,9 @@
             <w:pPr>
               <w:jc w:val="center"/>
               <w:rPr>
+                <w:rFonts w:ascii="Helvetica" w:hAnsi="Helvetica" w:cs="Times New Roman"/>
                 <w:b/>
                 <w:bCs/>
-                <w:sz w:val="24"/>
-                <w:szCs w:val="24"/>
               </w:rPr>
             </w:pPr>
           </w:p>
@@ -303,39 +353,57 @@
                 <w:szCs w:val="20"/>
               </w:rPr>
             </w:pPr>
+            <w:proofErr w:type="gramStart"/>
             <w:r>
               <w:rPr>
+                <w:rFonts w:ascii="Helvetica" w:hAnsi="Helvetica" w:cs="Times New Roman"/>
                 <w:b/>
                 <w:bCs/>
-                <w:sz w:val="24"/>
-                <w:szCs w:val="24"/>
+                <w:sz w:val="20"/>
+                <w:szCs w:val="20"/>
               </w:rPr>
-              <w:t>{{ docket_number</w:t>
+              <w:t xml:space="preserve">{{ </w:t>
             </w:r>
+            <w:proofErr w:type="spellStart"/>
             <w:r>
               <w:rPr>
+                <w:rFonts w:ascii="Helvetica" w:hAnsi="Helvetica" w:cs="Times New Roman"/>
                 <w:b/>
                 <w:bCs/>
-                <w:sz w:val="24"/>
-                <w:szCs w:val="24"/>
+                <w:sz w:val="20"/>
+                <w:szCs w:val="20"/>
               </w:rPr>
-              <w:t>s</w:t>
+              <w:t>docket</w:t>
             </w:r>
+            <w:proofErr w:type="gramEnd"/>
             <w:r>
               <w:rPr>
+                <w:rFonts w:ascii="Helvetica" w:hAnsi="Helvetica" w:cs="Times New Roman"/>
                 <w:b/>
                 <w:bCs/>
-                <w:sz w:val="24"/>
-                <w:szCs w:val="24"/>
+                <w:sz w:val="20"/>
+                <w:szCs w:val="20"/>
+              </w:rPr>
+              <w:t>_number</w:t>
+            </w:r>
+            <w:proofErr w:type="spellEnd"/>
+            <w:r>
+              <w:rPr>
+                <w:rFonts w:ascii="Helvetica" w:hAnsi="Helvetica" w:cs="Times New Roman"/>
+                <w:b/>
+                <w:bCs/>
+                <w:sz w:val="20"/>
+                <w:szCs w:val="20"/>
               </w:rPr>
               <w:t xml:space="preserve"> </w:t>
             </w:r>
             <w:r>
               <w:rPr>
+                <w:rFonts w:ascii="Helvetica" w:hAnsi="Helvetica" w:cs="Times New Roman"/>
                 <w:b/>
                 <w:bCs/>
-                <w:sz w:val="24"/>
-                <w:szCs w:val="24"/>
+                <w:sz w:val="20"/>
+                <w:szCs w:val="20"/>
               </w:rPr>
               <w:t>}}</w:t>
             </w:r>
@@ -343,64 +411,2262 @@
         </w:tc>
       </w:tr>
     </w:tbl>
-    <w:p/>
     <w:p>
-      <w:r>
-        <w:t xml:space="preserve">{%p for field in </w:t>
-      </w:r>
-      <w:r>
-        <w:t>rmrcd_</w:t>
-      </w:r>
-      <w:proofErr w:type="gramStart"/>
-      <w:r>
-        <w:t>main</w:t>
-      </w:r>
-      <w:r>
-        <w:t>.overflow</w:t>
-      </w:r>
-      <w:proofErr w:type="gramEnd"/>
-      <w:r>
-        <w:t>() %}</w:t>
-      </w:r>
-      <w:bookmarkStart w:id="0" w:name="_GoBack"/>
-      <w:bookmarkEnd w:id="0"/>
+      <w:pPr>
+        <w:rPr>
+          <w:rFonts w:ascii="Helvetica" w:hAnsi="Helvetica" w:cs="Times New Roman"/>
+          <w:b/>
+          <w:bCs/>
+          <w:sz w:val="24"/>
+          <w:szCs w:val="24"/>
+        </w:rPr>
+      </w:pPr>
+      <w:r>
+        <w:rPr>
+          <w:rFonts w:ascii="Times New Roman" w:hAnsi="Times New Roman" w:cs="Times New Roman"/>
+          <w:b/>
+          <w:bCs/>
+          <w:sz w:val="24"/>
+          <w:szCs w:val="24"/>
+        </w:rPr>
+        <w:br/>
+      </w:r>
+      <w:r>
+        <w:rPr>
+          <w:rFonts w:ascii="Helvetica" w:hAnsi="Helvetica" w:cs="Times New Roman"/>
+          <w:b/>
+          <w:bCs/>
+          <w:sz w:val="24"/>
+          <w:szCs w:val="24"/>
+        </w:rPr>
+        <w:t>Paragraph 3:</w:t>
+      </w:r>
     </w:p>
     <w:p>
+      <w:pPr>
+        <w:rPr>
+          <w:rFonts w:ascii="Helvetica" w:hAnsi="Helvetica" w:cs="Times New Roman"/>
+          <w:sz w:val="24"/>
+          <w:szCs w:val="24"/>
+        </w:rPr>
+      </w:pPr>
+      <w:r>
+        <w:rPr>
+          <w:rFonts w:ascii="Helvetica" w:hAnsi="Helvetica" w:cs="Times New Roman"/>
+          <w:sz w:val="24"/>
+          <w:szCs w:val="24"/>
+        </w:rPr>
+        <w:t xml:space="preserve">My proposed new residence is </w:t>
+      </w:r>
       <w:proofErr w:type="gramStart"/>
       <w:r>
-        <w:t>{{ field</w:t>
+        <w:rPr>
+          <w:rFonts w:ascii="Helvetica" w:hAnsi="Helvetica" w:cs="Times New Roman"/>
+          <w:sz w:val="24"/>
+          <w:szCs w:val="24"/>
+        </w:rPr>
+        <w:t xml:space="preserve">{{ </w:t>
+      </w:r>
+      <w:proofErr w:type="spellStart"/>
+      <w:r>
+        <w:rPr>
+          <w:rFonts w:ascii="Helvetica" w:hAnsi="Helvetica" w:cs="Times New Roman"/>
+          <w:sz w:val="24"/>
+          <w:szCs w:val="24"/>
+        </w:rPr>
+        <w:t>distance</w:t>
       </w:r>
       <w:proofErr w:type="gramEnd"/>
       <w:r>
-        <w:t>.label }}</w:t>
+        <w:rPr>
+          <w:rFonts w:ascii="Helvetica" w:hAnsi="Helvetica" w:cs="Times New Roman"/>
+          <w:sz w:val="24"/>
+          <w:szCs w:val="24"/>
+        </w:rPr>
+        <w:t>_from_other_parent</w:t>
+      </w:r>
+      <w:proofErr w:type="spellEnd"/>
+      <w:r>
+        <w:rPr>
+          <w:rFonts w:ascii="Helvetica" w:hAnsi="Helvetica" w:cs="Times New Roman"/>
+          <w:sz w:val="24"/>
+          <w:szCs w:val="24"/>
+        </w:rPr>
+        <w:t xml:space="preserve"> </w:t>
+      </w:r>
+      <w:r>
+        <w:rPr>
+          <w:rFonts w:ascii="Helvetica" w:hAnsi="Helvetica" w:cs="Times New Roman"/>
+          <w:sz w:val="24"/>
+          <w:szCs w:val="24"/>
+        </w:rPr>
+        <w:t>}}</w:t>
+      </w:r>
+      <w:r>
+        <w:rPr>
+          <w:rFonts w:ascii="Helvetica" w:hAnsi="Helvetica" w:cs="Times New Roman"/>
+          <w:sz w:val="24"/>
+          <w:szCs w:val="24"/>
+        </w:rPr>
+        <w:t xml:space="preserve"> miles from </w:t>
+      </w:r>
+      <w:r>
+        <w:rPr>
+          <w:rFonts w:ascii="Helvetica" w:hAnsi="Helvetica" w:cs="Times New Roman"/>
+          <w:sz w:val="24"/>
+          <w:szCs w:val="24"/>
+        </w:rPr>
+        <w:t xml:space="preserve">{{ </w:t>
+      </w:r>
+      <w:proofErr w:type="spellStart"/>
+      <w:r>
+        <w:rPr>
+          <w:rFonts w:ascii="Helvetica" w:hAnsi="Helvetica" w:cs="Times New Roman"/>
+          <w:sz w:val="24"/>
+          <w:szCs w:val="24"/>
+        </w:rPr>
+        <w:t>other_</w:t>
+      </w:r>
+      <w:r>
+        <w:rPr>
+          <w:rFonts w:ascii="Helvetica" w:hAnsi="Helvetica" w:cs="Times New Roman"/>
+          <w:sz w:val="24"/>
+          <w:szCs w:val="24"/>
+        </w:rPr>
+        <w:t>parties</w:t>
+      </w:r>
+      <w:proofErr w:type="spellEnd"/>
+      <w:r>
+        <w:rPr>
+          <w:rFonts w:ascii="Helvetica" w:hAnsi="Helvetica" w:cs="Times New Roman"/>
+          <w:sz w:val="24"/>
+          <w:szCs w:val="24"/>
+        </w:rPr>
+        <w:t>[0]</w:t>
+      </w:r>
+      <w:r>
+        <w:rPr>
+          <w:rFonts w:ascii="Helvetica" w:hAnsi="Helvetica" w:cs="Times New Roman"/>
+          <w:sz w:val="24"/>
+          <w:szCs w:val="24"/>
+        </w:rPr>
+        <w:t xml:space="preserve"> }}</w:t>
+      </w:r>
+      <w:r>
+        <w:rPr>
+          <w:rFonts w:ascii="Helvetica" w:hAnsi="Helvetica" w:cs="Times New Roman"/>
+          <w:sz w:val="24"/>
+          <w:szCs w:val="24"/>
+        </w:rPr>
+        <w:t>'s current residence.</w:t>
       </w:r>
     </w:p>
     <w:p>
+      <w:pPr>
+        <w:rPr>
+          <w:rFonts w:ascii="Helvetica" w:hAnsi="Helvetica" w:cs="Times New Roman"/>
+          <w:sz w:val="24"/>
+          <w:szCs w:val="24"/>
+        </w:rPr>
+      </w:pPr>
+      <w:r>
+        <w:rPr>
+          <w:rFonts w:ascii="Helvetica" w:hAnsi="Helvetica" w:cs="Times New Roman"/>
+          <w:sz w:val="24"/>
+          <w:szCs w:val="24"/>
+        </w:rPr>
+        <w:t xml:space="preserve">My proposed new residence is </w:t>
+      </w:r>
       <w:proofErr w:type="gramStart"/>
       <w:r>
-        <w:t>{{ field</w:t>
+        <w:rPr>
+          <w:rFonts w:ascii="Helvetica" w:hAnsi="Helvetica" w:cs="Times New Roman"/>
+          <w:sz w:val="24"/>
+          <w:szCs w:val="24"/>
+        </w:rPr>
+        <w:t xml:space="preserve">{{ </w:t>
+      </w:r>
+      <w:proofErr w:type="spellStart"/>
+      <w:r>
+        <w:rPr>
+          <w:rFonts w:ascii="Helvetica" w:hAnsi="Helvetica" w:cs="Times New Roman"/>
+          <w:sz w:val="24"/>
+          <w:szCs w:val="24"/>
+        </w:rPr>
+        <w:t>distance</w:t>
       </w:r>
       <w:proofErr w:type="gramEnd"/>
       <w:r>
-        <w:t>.overflow_value(overflow_message=</w:t>
-      </w:r>
-      <w:r>
-        <w:t>rmrcd_main</w:t>
-      </w:r>
-      <w:r>
-        <w:t>.default_overflow_message) }}</w:t>
+        <w:rPr>
+          <w:rFonts w:ascii="Helvetica" w:hAnsi="Helvetica" w:cs="Times New Roman"/>
+          <w:sz w:val="24"/>
+          <w:szCs w:val="24"/>
+        </w:rPr>
+        <w:t>_from_current_residence</w:t>
+      </w:r>
+      <w:proofErr w:type="spellEnd"/>
+      <w:r>
+        <w:rPr>
+          <w:rFonts w:ascii="Helvetica" w:hAnsi="Helvetica" w:cs="Times New Roman"/>
+          <w:sz w:val="24"/>
+          <w:szCs w:val="24"/>
+        </w:rPr>
+        <w:t xml:space="preserve"> </w:t>
+      </w:r>
+      <w:r>
+        <w:rPr>
+          <w:rFonts w:ascii="Helvetica" w:hAnsi="Helvetica" w:cs="Times New Roman"/>
+          <w:sz w:val="24"/>
+          <w:szCs w:val="24"/>
+        </w:rPr>
+        <w:t>}}</w:t>
+      </w:r>
+      <w:r>
+        <w:rPr>
+          <w:rFonts w:ascii="Helvetica" w:hAnsi="Helvetica" w:cs="Times New Roman"/>
+          <w:sz w:val="24"/>
+          <w:szCs w:val="24"/>
+        </w:rPr>
+        <w:t xml:space="preserve"> miles from my current residence.</w:t>
       </w:r>
     </w:p>
     <w:p>
-      <w:r>
-        <w:t>{%p endfor %}</w:t>
+      <w:pPr>
+        <w:rPr>
+          <w:rFonts w:ascii="Helvetica" w:hAnsi="Helvetica" w:cs="Times New Roman"/>
+          <w:sz w:val="24"/>
+          <w:szCs w:val="24"/>
+        </w:rPr>
+      </w:pPr>
+      <w:r>
+        <w:rPr>
+          <w:rFonts w:ascii="Helvetica" w:hAnsi="Helvetica" w:cs="Times New Roman"/>
+          <w:sz w:val="24"/>
+          <w:szCs w:val="24"/>
+        </w:rPr>
+        <w:t xml:space="preserve">I want the court to allow me and my </w:t>
+      </w:r>
+      <w:r>
+        <w:rPr>
+          <w:rFonts w:ascii="Helvetica" w:hAnsi="Helvetica" w:cs="Times New Roman"/>
+          <w:sz w:val="24"/>
+          <w:szCs w:val="24"/>
+        </w:rPr>
+        <w:t xml:space="preserve">{{ </w:t>
+      </w:r>
+      <w:proofErr w:type="spellStart"/>
+      <w:r>
+        <w:rPr>
+          <w:rFonts w:ascii="Helvetica" w:hAnsi="Helvetica" w:cs="Times New Roman"/>
+          <w:sz w:val="24"/>
+          <w:szCs w:val="24"/>
+        </w:rPr>
+        <w:t>children.as_noun</w:t>
+      </w:r>
+      <w:proofErr w:type="spellEnd"/>
+      <w:r>
+        <w:rPr>
+          <w:rFonts w:ascii="Helvetica" w:hAnsi="Helvetica" w:cs="Times New Roman"/>
+          <w:sz w:val="24"/>
+          <w:szCs w:val="24"/>
+        </w:rPr>
+        <w:t xml:space="preserve">(‘child’) }}, {% for child in children %}{% if </w:t>
+      </w:r>
+      <w:proofErr w:type="spellStart"/>
+      <w:r>
+        <w:rPr>
+          <w:rFonts w:ascii="Helvetica" w:hAnsi="Helvetica" w:cs="Times New Roman"/>
+          <w:sz w:val="24"/>
+          <w:szCs w:val="24"/>
+        </w:rPr>
+        <w:t>loop.first</w:t>
+      </w:r>
+      <w:proofErr w:type="spellEnd"/>
+      <w:r>
+        <w:rPr>
+          <w:rFonts w:ascii="Helvetica" w:hAnsi="Helvetica" w:cs="Times New Roman"/>
+          <w:sz w:val="24"/>
+          <w:szCs w:val="24"/>
+        </w:rPr>
+        <w:t xml:space="preserve"> %}{{ child.name }}, DOB: {{ </w:t>
+      </w:r>
+      <w:proofErr w:type="spellStart"/>
+      <w:r>
+        <w:rPr>
+          <w:rFonts w:ascii="Helvetica" w:hAnsi="Helvetica" w:cs="Times New Roman"/>
+          <w:sz w:val="24"/>
+          <w:szCs w:val="24"/>
+        </w:rPr>
+        <w:t>child.birthdate</w:t>
+      </w:r>
+      <w:proofErr w:type="spellEnd"/>
+      <w:r>
+        <w:rPr>
+          <w:rFonts w:ascii="Helvetica" w:hAnsi="Helvetica" w:cs="Times New Roman"/>
+          <w:sz w:val="24"/>
+          <w:szCs w:val="24"/>
+        </w:rPr>
+        <w:t xml:space="preserve"> }}{% endif %}{% if not </w:t>
+      </w:r>
+      <w:proofErr w:type="spellStart"/>
+      <w:r>
+        <w:rPr>
+          <w:rFonts w:ascii="Helvetica" w:hAnsi="Helvetica" w:cs="Times New Roman"/>
+          <w:sz w:val="24"/>
+          <w:szCs w:val="24"/>
+        </w:rPr>
+        <w:t>loop.first</w:t>
+      </w:r>
+      <w:proofErr w:type="spellEnd"/>
+      <w:r>
+        <w:rPr>
+          <w:rFonts w:ascii="Helvetica" w:hAnsi="Helvetica" w:cs="Times New Roman"/>
+          <w:sz w:val="24"/>
+          <w:szCs w:val="24"/>
+        </w:rPr>
+        <w:t xml:space="preserve"> and not </w:t>
+      </w:r>
+      <w:proofErr w:type="spellStart"/>
+      <w:r>
+        <w:rPr>
+          <w:rFonts w:ascii="Helvetica" w:hAnsi="Helvetica" w:cs="Times New Roman"/>
+          <w:sz w:val="24"/>
+          <w:szCs w:val="24"/>
+        </w:rPr>
+        <w:t>loop.last</w:t>
+      </w:r>
+      <w:proofErr w:type="spellEnd"/>
+      <w:r>
+        <w:rPr>
+          <w:rFonts w:ascii="Helvetica" w:hAnsi="Helvetica" w:cs="Times New Roman"/>
+          <w:sz w:val="24"/>
+          <w:szCs w:val="24"/>
+        </w:rPr>
+        <w:t xml:space="preserve"> %}, {{ child.name }}, DOB: {{ </w:t>
+      </w:r>
+      <w:proofErr w:type="spellStart"/>
+      <w:r>
+        <w:rPr>
+          <w:rFonts w:ascii="Helvetica" w:hAnsi="Helvetica" w:cs="Times New Roman"/>
+          <w:sz w:val="24"/>
+          <w:szCs w:val="24"/>
+        </w:rPr>
+        <w:t>child.birthdate</w:t>
+      </w:r>
+      <w:proofErr w:type="spellEnd"/>
+      <w:r>
+        <w:rPr>
+          <w:rFonts w:ascii="Helvetica" w:hAnsi="Helvetica" w:cs="Times New Roman"/>
+          <w:sz w:val="24"/>
+          <w:szCs w:val="24"/>
+        </w:rPr>
+        <w:t xml:space="preserve"> }}{% endif %}{% if </w:t>
+      </w:r>
+      <w:proofErr w:type="spellStart"/>
+      <w:r>
+        <w:rPr>
+          <w:rFonts w:ascii="Helvetica" w:hAnsi="Helvetica" w:cs="Times New Roman"/>
+          <w:sz w:val="24"/>
+          <w:szCs w:val="24"/>
+        </w:rPr>
+        <w:t>loop.last</w:t>
+      </w:r>
+      <w:proofErr w:type="spellEnd"/>
+      <w:r>
+        <w:rPr>
+          <w:rFonts w:ascii="Helvetica" w:hAnsi="Helvetica" w:cs="Times New Roman"/>
+          <w:sz w:val="24"/>
+          <w:szCs w:val="24"/>
+        </w:rPr>
+        <w:t xml:space="preserve"> and loop.index0 &gt; 1 %}, and {{ child.name }}, DOB: {{ </w:t>
+      </w:r>
+      <w:proofErr w:type="spellStart"/>
+      <w:r>
+        <w:rPr>
+          <w:rFonts w:ascii="Helvetica" w:hAnsi="Helvetica" w:cs="Times New Roman"/>
+          <w:sz w:val="24"/>
+          <w:szCs w:val="24"/>
+        </w:rPr>
+        <w:t>child.birthdate</w:t>
+      </w:r>
+      <w:proofErr w:type="spellEnd"/>
+      <w:r>
+        <w:rPr>
+          <w:rFonts w:ascii="Helvetica" w:hAnsi="Helvetica" w:cs="Times New Roman"/>
+          <w:sz w:val="24"/>
+          <w:szCs w:val="24"/>
+        </w:rPr>
+        <w:t xml:space="preserve"> }}{% endif %}{% if </w:t>
+      </w:r>
+      <w:proofErr w:type="spellStart"/>
+      <w:r>
+        <w:rPr>
+          <w:rFonts w:ascii="Helvetica" w:hAnsi="Helvetica" w:cs="Times New Roman"/>
+          <w:sz w:val="24"/>
+          <w:szCs w:val="24"/>
+        </w:rPr>
+        <w:t>loop.last</w:t>
+      </w:r>
+      <w:proofErr w:type="spellEnd"/>
+      <w:r>
+        <w:rPr>
+          <w:rFonts w:ascii="Helvetica" w:hAnsi="Helvetica" w:cs="Times New Roman"/>
+          <w:sz w:val="24"/>
+          <w:szCs w:val="24"/>
+        </w:rPr>
+        <w:t xml:space="preserve"> and loop.index0 == 1 %} and {{ child.name }}, DOB: {{ </w:t>
+      </w:r>
+      <w:proofErr w:type="spellStart"/>
+      <w:r>
+        <w:rPr>
+          <w:rFonts w:ascii="Helvetica" w:hAnsi="Helvetica" w:cs="Times New Roman"/>
+          <w:sz w:val="24"/>
+          <w:szCs w:val="24"/>
+        </w:rPr>
+        <w:t>child.birthdate</w:t>
+      </w:r>
+      <w:proofErr w:type="spellEnd"/>
+      <w:r>
+        <w:rPr>
+          <w:rFonts w:ascii="Helvetica" w:hAnsi="Helvetica" w:cs="Times New Roman"/>
+          <w:sz w:val="24"/>
+          <w:szCs w:val="24"/>
+        </w:rPr>
+        <w:t xml:space="preserve"> }}{% endif %}{% </w:t>
+      </w:r>
+      <w:proofErr w:type="spellStart"/>
+      <w:r>
+        <w:rPr>
+          <w:rFonts w:ascii="Helvetica" w:hAnsi="Helvetica" w:cs="Times New Roman"/>
+          <w:sz w:val="24"/>
+          <w:szCs w:val="24"/>
+        </w:rPr>
+        <w:t>endfor</w:t>
+      </w:r>
+      <w:proofErr w:type="spellEnd"/>
+      <w:r>
+        <w:rPr>
+          <w:rFonts w:ascii="Helvetica" w:hAnsi="Helvetica" w:cs="Times New Roman"/>
+          <w:sz w:val="24"/>
+          <w:szCs w:val="24"/>
+        </w:rPr>
+        <w:t xml:space="preserve"> %} </w:t>
+      </w:r>
+      <w:r>
+        <w:rPr>
+          <w:rFonts w:ascii="Helvetica" w:hAnsi="Helvetica" w:cs="Times New Roman"/>
+          <w:sz w:val="24"/>
+          <w:szCs w:val="24"/>
+        </w:rPr>
+        <w:t xml:space="preserve">to move because: {{ </w:t>
+      </w:r>
+      <w:proofErr w:type="spellStart"/>
+      <w:r>
+        <w:rPr>
+          <w:rFonts w:ascii="Helvetica" w:hAnsi="Helvetica" w:cs="Times New Roman"/>
+          <w:sz w:val="24"/>
+          <w:szCs w:val="24"/>
+        </w:rPr>
+        <w:t>moving_reason</w:t>
+      </w:r>
+      <w:proofErr w:type="spellEnd"/>
+      <w:r>
+        <w:rPr>
+          <w:rFonts w:ascii="Helvetica" w:hAnsi="Helvetica" w:cs="Times New Roman"/>
+          <w:sz w:val="24"/>
+          <w:szCs w:val="24"/>
+        </w:rPr>
+        <w:t xml:space="preserve"> }}</w:t>
       </w:r>
     </w:p>
     <w:p>
       <w:pPr>
         <w:rPr>
+          <w:rFonts w:ascii="Helvetica" w:hAnsi="Helvetica" w:cs="Times New Roman"/>
+          <w:sz w:val="24"/>
+          <w:szCs w:val="24"/>
+        </w:rPr>
+      </w:pPr>
+      <w:r>
+        <w:rPr>
+          <w:rFonts w:ascii="Helvetica" w:hAnsi="Helvetica" w:cs="Times New Roman"/>
+          <w:sz w:val="24"/>
+          <w:szCs w:val="24"/>
+        </w:rPr>
+        <w:t xml:space="preserve">The move will improve the quality of life for my child and me because: </w:t>
+      </w:r>
+      <w:proofErr w:type="gramStart"/>
+      <w:r>
+        <w:rPr>
+          <w:rFonts w:ascii="Helvetica" w:hAnsi="Helvetica" w:cs="Times New Roman"/>
+          <w:sz w:val="24"/>
+          <w:szCs w:val="24"/>
+        </w:rPr>
+        <w:t xml:space="preserve">{{ </w:t>
+      </w:r>
+      <w:proofErr w:type="spellStart"/>
+      <w:r>
+        <w:rPr>
+          <w:rFonts w:ascii="Helvetica" w:hAnsi="Helvetica" w:cs="Times New Roman"/>
+          <w:sz w:val="24"/>
+          <w:szCs w:val="24"/>
+        </w:rPr>
+        <w:t>moving</w:t>
+      </w:r>
+      <w:proofErr w:type="gramEnd"/>
+      <w:r>
+        <w:rPr>
+          <w:rFonts w:ascii="Helvetica" w:hAnsi="Helvetica" w:cs="Times New Roman"/>
+          <w:sz w:val="24"/>
+          <w:szCs w:val="24"/>
+        </w:rPr>
+        <w:t>_benefits</w:t>
+      </w:r>
+      <w:proofErr w:type="spellEnd"/>
+      <w:r>
+        <w:rPr>
+          <w:rFonts w:ascii="Helvetica" w:hAnsi="Helvetica" w:cs="Times New Roman"/>
+          <w:sz w:val="24"/>
+          <w:szCs w:val="24"/>
+        </w:rPr>
+        <w:t xml:space="preserve"> </w:t>
+      </w:r>
+      <w:r>
+        <w:rPr>
+          <w:rFonts w:ascii="Helvetica" w:hAnsi="Helvetica" w:cs="Times New Roman"/>
+          <w:sz w:val="24"/>
+          <w:szCs w:val="24"/>
+        </w:rPr>
+        <w:t>}}</w:t>
+      </w:r>
+    </w:p>
+    <w:p>
+      <w:pPr>
+        <w:rPr>
+          <w:rFonts w:ascii="Helvetica" w:hAnsi="Helvetica" w:cs="Times New Roman"/>
+          <w:sz w:val="24"/>
+          <w:szCs w:val="24"/>
+        </w:rPr>
+      </w:pPr>
+      <w:r>
+        <w:rPr>
+          <w:rFonts w:ascii="Helvetica" w:hAnsi="Helvetica" w:cs="Times New Roman"/>
+          <w:sz w:val="24"/>
+          <w:szCs w:val="24"/>
+        </w:rPr>
+        <w:t>{%</w:t>
+      </w:r>
+      <w:r>
+        <w:rPr>
+          <w:rFonts w:ascii="Helvetica" w:hAnsi="Helvetica" w:cs="Times New Roman"/>
+          <w:sz w:val="24"/>
+          <w:szCs w:val="24"/>
+        </w:rPr>
+        <w:t>p</w:t>
+      </w:r>
+      <w:r>
+        <w:rPr>
+          <w:rFonts w:ascii="Helvetica" w:hAnsi="Helvetica" w:cs="Times New Roman"/>
+          <w:sz w:val="24"/>
+          <w:szCs w:val="24"/>
+        </w:rPr>
+        <w:t xml:space="preserve"> if </w:t>
+      </w:r>
+      <w:proofErr w:type="spellStart"/>
+      <w:r>
+        <w:rPr>
+          <w:rFonts w:ascii="Helvetica" w:hAnsi="Helvetica" w:cs="Times New Roman"/>
+          <w:sz w:val="24"/>
+          <w:szCs w:val="24"/>
+        </w:rPr>
+        <w:t>other_parent_opposition</w:t>
+      </w:r>
+      <w:proofErr w:type="spellEnd"/>
+      <w:r>
+        <w:rPr>
+          <w:rFonts w:ascii="Helvetica" w:hAnsi="Helvetica" w:cs="Times New Roman"/>
+          <w:sz w:val="24"/>
+          <w:szCs w:val="24"/>
+        </w:rPr>
+        <w:t xml:space="preserve"> == “I don’t know” %}</w:t>
+      </w:r>
+    </w:p>
+    <w:p>
+      <w:pPr>
+        <w:spacing w:line="240" w:lineRule="auto"/>
+        <w:rPr>
+          <w:rFonts w:ascii="Helvetica" w:hAnsi="Helvetica" w:cs="Times New Roman"/>
+          <w:sz w:val="24"/>
+          <w:szCs w:val="24"/>
+        </w:rPr>
+      </w:pPr>
+      <w:r>
+        <w:rPr>
+          <w:rFonts w:ascii="Helvetica" w:hAnsi="Helvetica" w:cs="Times New Roman"/>
+          <w:sz w:val="24"/>
+          <w:szCs w:val="24"/>
+        </w:rPr>
+        <w:t xml:space="preserve">I don’t know whether </w:t>
+      </w:r>
+      <w:proofErr w:type="gramStart"/>
+      <w:r>
+        <w:rPr>
+          <w:rFonts w:ascii="Helvetica" w:hAnsi="Helvetica" w:cs="Times New Roman"/>
+          <w:sz w:val="24"/>
+          <w:szCs w:val="24"/>
+        </w:rPr>
+        <w:t xml:space="preserve">{{ </w:t>
+      </w:r>
+      <w:proofErr w:type="spellStart"/>
+      <w:r>
+        <w:rPr>
+          <w:rFonts w:ascii="Helvetica" w:hAnsi="Helvetica" w:cs="Times New Roman"/>
+          <w:sz w:val="24"/>
+          <w:szCs w:val="24"/>
+        </w:rPr>
+        <w:t>other</w:t>
+      </w:r>
+      <w:proofErr w:type="gramEnd"/>
+      <w:r>
+        <w:rPr>
+          <w:rFonts w:ascii="Helvetica" w:hAnsi="Helvetica" w:cs="Times New Roman"/>
+          <w:sz w:val="24"/>
+          <w:szCs w:val="24"/>
+        </w:rPr>
+        <w:t>_parties</w:t>
+      </w:r>
+      <w:proofErr w:type="spellEnd"/>
+      <w:r>
+        <w:rPr>
+          <w:rFonts w:ascii="Helvetica" w:hAnsi="Helvetica" w:cs="Times New Roman"/>
+          <w:sz w:val="24"/>
+          <w:szCs w:val="24"/>
+        </w:rPr>
+        <w:t>[0] }} opposes the move.</w:t>
+      </w:r>
+    </w:p>
+    <w:p>
+      <w:pPr>
+        <w:spacing w:line="240" w:lineRule="auto"/>
+        <w:rPr>
+          <w:rFonts w:ascii="Helvetica" w:hAnsi="Helvetica" w:cs="Times New Roman"/>
+          <w:sz w:val="24"/>
+          <w:szCs w:val="24"/>
+        </w:rPr>
+      </w:pPr>
+      <w:r>
+        <w:rPr>
+          <w:rFonts w:ascii="Helvetica" w:hAnsi="Helvetica" w:cs="Times New Roman"/>
+          <w:sz w:val="24"/>
+          <w:szCs w:val="24"/>
+        </w:rPr>
+        <w:t>{%</w:t>
+      </w:r>
+      <w:r>
+        <w:rPr>
+          <w:rFonts w:ascii="Helvetica" w:hAnsi="Helvetica" w:cs="Times New Roman"/>
+          <w:sz w:val="24"/>
+          <w:szCs w:val="24"/>
+        </w:rPr>
+        <w:t>p</w:t>
+      </w:r>
+      <w:r>
+        <w:rPr>
+          <w:rFonts w:ascii="Helvetica" w:hAnsi="Helvetica" w:cs="Times New Roman"/>
+          <w:sz w:val="24"/>
+          <w:szCs w:val="24"/>
+        </w:rPr>
+        <w:t xml:space="preserve"> </w:t>
+      </w:r>
+      <w:proofErr w:type="spellStart"/>
+      <w:r>
+        <w:rPr>
+          <w:rFonts w:ascii="Helvetica" w:hAnsi="Helvetica" w:cs="Times New Roman"/>
+          <w:sz w:val="24"/>
+          <w:szCs w:val="24"/>
+        </w:rPr>
+        <w:t>elif</w:t>
+      </w:r>
+      <w:proofErr w:type="spellEnd"/>
+      <w:r>
+        <w:rPr>
+          <w:rFonts w:ascii="Helvetica" w:hAnsi="Helvetica" w:cs="Times New Roman"/>
+          <w:sz w:val="24"/>
+          <w:szCs w:val="24"/>
+        </w:rPr>
+        <w:t xml:space="preserve"> </w:t>
+      </w:r>
+      <w:proofErr w:type="spellStart"/>
+      <w:r>
+        <w:rPr>
+          <w:rFonts w:ascii="Helvetica" w:hAnsi="Helvetica" w:cs="Times New Roman"/>
+          <w:sz w:val="24"/>
+          <w:szCs w:val="24"/>
+        </w:rPr>
+        <w:t>other_parent_opposition</w:t>
+      </w:r>
+      <w:proofErr w:type="spellEnd"/>
+      <w:r>
+        <w:rPr>
+          <w:rFonts w:ascii="Helvetica" w:hAnsi="Helvetica" w:cs="Times New Roman"/>
+          <w:sz w:val="24"/>
+          <w:szCs w:val="24"/>
+        </w:rPr>
+        <w:t xml:space="preserve"> == “No” %}</w:t>
+      </w:r>
+    </w:p>
+    <w:p>
+      <w:pPr>
+        <w:spacing w:line="240" w:lineRule="auto"/>
+        <w:rPr>
+          <w:rFonts w:ascii="Helvetica" w:hAnsi="Helvetica" w:cs="Times New Roman"/>
+          <w:sz w:val="24"/>
+          <w:szCs w:val="24"/>
+        </w:rPr>
+      </w:pPr>
+      <w:proofErr w:type="gramStart"/>
+      <w:r>
+        <w:rPr>
+          <w:rFonts w:ascii="Helvetica" w:hAnsi="Helvetica" w:cs="Times New Roman"/>
+          <w:sz w:val="24"/>
+          <w:szCs w:val="24"/>
+        </w:rPr>
+        <w:t>{{</w:t>
+      </w:r>
+      <w:r>
+        <w:rPr>
+          <w:rFonts w:ascii="Helvetica" w:hAnsi="Helvetica"/>
+        </w:rPr>
+        <w:t xml:space="preserve"> </w:t>
+      </w:r>
+      <w:proofErr w:type="spellStart"/>
+      <w:r>
+        <w:rPr>
+          <w:rFonts w:ascii="Helvetica" w:hAnsi="Helvetica" w:cs="Times New Roman"/>
+          <w:sz w:val="24"/>
+          <w:szCs w:val="24"/>
+        </w:rPr>
+        <w:t>other</w:t>
+      </w:r>
+      <w:proofErr w:type="gramEnd"/>
+      <w:r>
+        <w:rPr>
+          <w:rFonts w:ascii="Helvetica" w:hAnsi="Helvetica" w:cs="Times New Roman"/>
+          <w:sz w:val="24"/>
+          <w:szCs w:val="24"/>
+        </w:rPr>
+        <w:t>_parties</w:t>
+      </w:r>
+      <w:proofErr w:type="spellEnd"/>
+      <w:r>
+        <w:rPr>
+          <w:rFonts w:ascii="Helvetica" w:hAnsi="Helvetica" w:cs="Times New Roman"/>
+          <w:sz w:val="24"/>
+          <w:szCs w:val="24"/>
+        </w:rPr>
+        <w:t>[0] }} does not oppose the move.</w:t>
+      </w:r>
+    </w:p>
+    <w:p>
+      <w:pPr>
+        <w:spacing w:line="240" w:lineRule="auto"/>
+        <w:rPr>
+          <w:rFonts w:ascii="Helvetica" w:hAnsi="Helvetica" w:cs="Times New Roman"/>
+          <w:sz w:val="24"/>
+          <w:szCs w:val="24"/>
+        </w:rPr>
+      </w:pPr>
+      <w:r>
+        <w:rPr>
+          <w:rFonts w:ascii="Helvetica" w:hAnsi="Helvetica" w:cs="Times New Roman"/>
+          <w:sz w:val="24"/>
+          <w:szCs w:val="24"/>
+        </w:rPr>
+        <w:t>{%</w:t>
+      </w:r>
+      <w:r>
+        <w:rPr>
+          <w:rFonts w:ascii="Helvetica" w:hAnsi="Helvetica" w:cs="Times New Roman"/>
+          <w:sz w:val="24"/>
+          <w:szCs w:val="24"/>
+        </w:rPr>
+        <w:t>p</w:t>
+      </w:r>
+      <w:r>
+        <w:rPr>
+          <w:rFonts w:ascii="Helvetica" w:hAnsi="Helvetica" w:cs="Times New Roman"/>
+          <w:sz w:val="24"/>
+          <w:szCs w:val="24"/>
+        </w:rPr>
+        <w:t xml:space="preserve"> </w:t>
+      </w:r>
+      <w:proofErr w:type="spellStart"/>
+      <w:r>
+        <w:rPr>
+          <w:rFonts w:ascii="Helvetica" w:hAnsi="Helvetica" w:cs="Times New Roman"/>
+          <w:sz w:val="24"/>
+          <w:szCs w:val="24"/>
+        </w:rPr>
+        <w:t>elif</w:t>
+      </w:r>
+      <w:proofErr w:type="spellEnd"/>
+      <w:r>
+        <w:rPr>
+          <w:rFonts w:ascii="Helvetica" w:hAnsi="Helvetica" w:cs="Times New Roman"/>
+          <w:sz w:val="24"/>
+          <w:szCs w:val="24"/>
+        </w:rPr>
+        <w:t xml:space="preserve"> </w:t>
+      </w:r>
+      <w:proofErr w:type="spellStart"/>
+      <w:r>
+        <w:rPr>
+          <w:rFonts w:ascii="Helvetica" w:hAnsi="Helvetica" w:cs="Times New Roman"/>
+          <w:sz w:val="24"/>
+          <w:szCs w:val="24"/>
+        </w:rPr>
+        <w:t>other_parent_opposition</w:t>
+      </w:r>
+      <w:proofErr w:type="spellEnd"/>
+      <w:r>
+        <w:rPr>
+          <w:rFonts w:ascii="Helvetica" w:hAnsi="Helvetica" w:cs="Times New Roman"/>
+          <w:sz w:val="24"/>
+          <w:szCs w:val="24"/>
+        </w:rPr>
+        <w:t xml:space="preserve"> == “Yes” %}</w:t>
+      </w:r>
+    </w:p>
+    <w:p>
+      <w:pPr>
+        <w:spacing w:line="240" w:lineRule="auto"/>
+        <w:rPr>
+          <w:rFonts w:ascii="Helvetica" w:hAnsi="Helvetica" w:cs="Times New Roman"/>
+          <w:sz w:val="24"/>
+          <w:szCs w:val="24"/>
+        </w:rPr>
+      </w:pPr>
+      <w:proofErr w:type="gramStart"/>
+      <w:r>
+        <w:rPr>
+          <w:rFonts w:ascii="Helvetica" w:hAnsi="Helvetica" w:cs="Times New Roman"/>
+          <w:sz w:val="24"/>
+          <w:szCs w:val="24"/>
+        </w:rPr>
+        <w:t xml:space="preserve">{{ </w:t>
+      </w:r>
+      <w:proofErr w:type="spellStart"/>
+      <w:r>
+        <w:rPr>
+          <w:rFonts w:ascii="Helvetica" w:hAnsi="Helvetica" w:cs="Times New Roman"/>
+          <w:sz w:val="24"/>
+          <w:szCs w:val="24"/>
+        </w:rPr>
+        <w:t>other</w:t>
+      </w:r>
+      <w:proofErr w:type="gramEnd"/>
+      <w:r>
+        <w:rPr>
+          <w:rFonts w:ascii="Helvetica" w:hAnsi="Helvetica" w:cs="Times New Roman"/>
+          <w:sz w:val="24"/>
+          <w:szCs w:val="24"/>
+        </w:rPr>
+        <w:t>_parties</w:t>
+      </w:r>
+      <w:proofErr w:type="spellEnd"/>
+      <w:r>
+        <w:rPr>
+          <w:rFonts w:ascii="Helvetica" w:hAnsi="Helvetica" w:cs="Times New Roman"/>
+          <w:sz w:val="24"/>
+          <w:szCs w:val="24"/>
+        </w:rPr>
+        <w:t>[0] }} opposes the move.</w:t>
+      </w:r>
+    </w:p>
+    <w:p>
+      <w:pPr>
+        <w:spacing w:line="240" w:lineRule="auto"/>
+        <w:rPr>
+          <w:rFonts w:ascii="Helvetica" w:hAnsi="Helvetica" w:cs="Times New Roman"/>
+          <w:sz w:val="24"/>
+          <w:szCs w:val="24"/>
+        </w:rPr>
+      </w:pPr>
+      <w:r>
+        <w:rPr>
+          <w:rFonts w:ascii="Helvetica" w:hAnsi="Helvetica" w:cs="Times New Roman"/>
+          <w:sz w:val="24"/>
+          <w:szCs w:val="24"/>
+        </w:rPr>
+        <w:t>{%</w:t>
+      </w:r>
+      <w:r>
+        <w:rPr>
+          <w:rFonts w:ascii="Helvetica" w:hAnsi="Helvetica" w:cs="Times New Roman"/>
+          <w:sz w:val="24"/>
+          <w:szCs w:val="24"/>
+        </w:rPr>
+        <w:t>p</w:t>
+      </w:r>
+      <w:r>
+        <w:rPr>
+          <w:rFonts w:ascii="Helvetica" w:hAnsi="Helvetica" w:cs="Times New Roman"/>
+          <w:sz w:val="24"/>
+          <w:szCs w:val="24"/>
+        </w:rPr>
+        <w:t xml:space="preserve"> endif %}</w:t>
+      </w:r>
+    </w:p>
+    <w:p>
+      <w:pPr>
+        <w:spacing w:line="240" w:lineRule="auto"/>
+        <w:rPr>
+          <w:rFonts w:ascii="Helvetica" w:hAnsi="Helvetica" w:cs="Times New Roman"/>
+          <w:sz w:val="24"/>
+          <w:szCs w:val="24"/>
+        </w:rPr>
+      </w:pPr>
+      <w:r>
+        <w:rPr>
+          <w:rFonts w:ascii="Helvetica" w:hAnsi="Helvetica" w:cs="Times New Roman"/>
+          <w:sz w:val="24"/>
+          <w:szCs w:val="24"/>
+        </w:rPr>
+        <w:t>{%</w:t>
+      </w:r>
+      <w:r>
+        <w:rPr>
+          <w:rFonts w:ascii="Helvetica" w:hAnsi="Helvetica" w:cs="Times New Roman"/>
+          <w:sz w:val="24"/>
+          <w:szCs w:val="24"/>
+        </w:rPr>
+        <w:t>p</w:t>
+      </w:r>
+      <w:r>
+        <w:rPr>
+          <w:rFonts w:ascii="Helvetica" w:hAnsi="Helvetica" w:cs="Times New Roman"/>
+          <w:sz w:val="24"/>
+          <w:szCs w:val="24"/>
+        </w:rPr>
+        <w:t xml:space="preserve"> if </w:t>
+      </w:r>
+      <w:proofErr w:type="spellStart"/>
+      <w:r>
+        <w:rPr>
+          <w:rFonts w:ascii="Helvetica" w:hAnsi="Helvetica" w:cs="Times New Roman"/>
+          <w:sz w:val="24"/>
+          <w:szCs w:val="24"/>
+        </w:rPr>
+        <w:t>other_parent_opposition_cs</w:t>
+      </w:r>
+      <w:proofErr w:type="spellEnd"/>
+      <w:r>
+        <w:rPr>
+          <w:rFonts w:ascii="Helvetica" w:hAnsi="Helvetica" w:cs="Times New Roman"/>
+          <w:sz w:val="24"/>
+          <w:szCs w:val="24"/>
+        </w:rPr>
+        <w:t xml:space="preserve"> == </w:t>
+      </w:r>
+      <w:r>
+        <w:rPr>
+          <w:rFonts w:ascii="Helvetica" w:hAnsi="Helvetica" w:cs="Times New Roman"/>
+          <w:sz w:val="24"/>
+          <w:szCs w:val="24"/>
+        </w:rPr>
+        <w:t>“Yes”</w:t>
+      </w:r>
+      <w:r>
+        <w:rPr>
+          <w:rFonts w:ascii="Helvetica" w:hAnsi="Helvetica" w:cs="Times New Roman"/>
+          <w:sz w:val="24"/>
+          <w:szCs w:val="24"/>
+        </w:rPr>
+        <w:t xml:space="preserve"> %}</w:t>
+      </w:r>
+    </w:p>
+    <w:p>
+      <w:pPr>
+        <w:spacing w:line="240" w:lineRule="auto"/>
+        <w:rPr>
+          <w:rFonts w:ascii="Helvetica" w:hAnsi="Helvetica" w:cs="Times New Roman"/>
+          <w:sz w:val="24"/>
+          <w:szCs w:val="24"/>
+        </w:rPr>
+      </w:pPr>
+      <w:r>
+        <w:rPr>
+          <w:rFonts w:ascii="Helvetica" w:hAnsi="Helvetica" w:cs="Times New Roman"/>
+          <w:sz w:val="24"/>
+          <w:szCs w:val="24"/>
+        </w:rPr>
+        <w:t xml:space="preserve">I believe </w:t>
+      </w:r>
+      <w:proofErr w:type="gramStart"/>
+      <w:r>
+        <w:rPr>
+          <w:rFonts w:ascii="Helvetica" w:hAnsi="Helvetica" w:cs="Times New Roman"/>
+          <w:sz w:val="24"/>
+          <w:szCs w:val="24"/>
+        </w:rPr>
+        <w:t xml:space="preserve">{{ </w:t>
+      </w:r>
+      <w:proofErr w:type="spellStart"/>
+      <w:r>
+        <w:rPr>
+          <w:rFonts w:ascii="Helvetica" w:hAnsi="Helvetica" w:cs="Times New Roman"/>
+          <w:sz w:val="24"/>
+          <w:szCs w:val="24"/>
+        </w:rPr>
+        <w:t>other</w:t>
+      </w:r>
+      <w:proofErr w:type="gramEnd"/>
+      <w:r>
+        <w:rPr>
+          <w:rFonts w:ascii="Helvetica" w:hAnsi="Helvetica" w:cs="Times New Roman"/>
+          <w:sz w:val="24"/>
+          <w:szCs w:val="24"/>
+        </w:rPr>
+        <w:t>_parties</w:t>
+      </w:r>
+      <w:proofErr w:type="spellEnd"/>
+      <w:r>
+        <w:rPr>
+          <w:rFonts w:ascii="Helvetica" w:hAnsi="Helvetica" w:cs="Times New Roman"/>
+          <w:sz w:val="24"/>
+          <w:szCs w:val="24"/>
+        </w:rPr>
+        <w:t xml:space="preserve">[0] }} opposes the move due to the effects it may </w:t>
+      </w:r>
+      <w:r>
+        <w:rPr>
+          <w:rFonts w:ascii="Helvetica" w:hAnsi="Helvetica" w:cs="Times New Roman"/>
+          <w:sz w:val="24"/>
+          <w:szCs w:val="24"/>
+        </w:rPr>
+        <w:t>have on</w:t>
+      </w:r>
+      <w:r>
+        <w:rPr>
+          <w:rFonts w:ascii="Helvetica" w:hAnsi="Helvetica" w:cs="Times New Roman"/>
+          <w:sz w:val="24"/>
+          <w:szCs w:val="24"/>
+        </w:rPr>
+        <w:t xml:space="preserve"> </w:t>
+      </w:r>
+      <w:r>
+        <w:rPr>
+          <w:rFonts w:ascii="Helvetica" w:hAnsi="Helvetica" w:cs="Times New Roman"/>
+          <w:sz w:val="24"/>
+          <w:szCs w:val="24"/>
+        </w:rPr>
+        <w:t xml:space="preserve">the </w:t>
+      </w:r>
+      <w:r>
+        <w:rPr>
+          <w:rFonts w:ascii="Helvetica" w:hAnsi="Helvetica" w:cs="Times New Roman"/>
+          <w:sz w:val="24"/>
+          <w:szCs w:val="24"/>
+        </w:rPr>
+        <w:t xml:space="preserve">child support </w:t>
+      </w:r>
+      <w:r>
+        <w:rPr>
+          <w:rFonts w:ascii="Helvetica" w:hAnsi="Helvetica" w:cs="Times New Roman"/>
+          <w:sz w:val="24"/>
+          <w:szCs w:val="24"/>
+        </w:rPr>
+        <w:t>order</w:t>
+      </w:r>
+      <w:r>
+        <w:rPr>
+          <w:rFonts w:ascii="Helvetica" w:hAnsi="Helvetica" w:cs="Times New Roman"/>
+          <w:sz w:val="24"/>
+          <w:szCs w:val="24"/>
+        </w:rPr>
+        <w:t xml:space="preserve">.  I think this because, </w:t>
+      </w:r>
+      <w:proofErr w:type="gramStart"/>
+      <w:r>
+        <w:rPr>
+          <w:rFonts w:ascii="Helvetica" w:hAnsi="Helvetica" w:cs="Times New Roman"/>
+          <w:sz w:val="24"/>
+          <w:szCs w:val="24"/>
+        </w:rPr>
+        <w:t xml:space="preserve">{{ </w:t>
+      </w:r>
+      <w:proofErr w:type="spellStart"/>
+      <w:r>
+        <w:rPr>
+          <w:rFonts w:ascii="Helvetica" w:hAnsi="Helvetica" w:cs="Times New Roman"/>
+          <w:sz w:val="24"/>
+          <w:szCs w:val="24"/>
+        </w:rPr>
+        <w:t>other</w:t>
+      </w:r>
+      <w:proofErr w:type="gramEnd"/>
+      <w:r>
+        <w:rPr>
+          <w:rFonts w:ascii="Helvetica" w:hAnsi="Helvetica" w:cs="Times New Roman"/>
+          <w:sz w:val="24"/>
+          <w:szCs w:val="24"/>
+        </w:rPr>
+        <w:t>_parent_opposition_cs_exp</w:t>
+      </w:r>
+      <w:proofErr w:type="spellEnd"/>
+      <w:r>
+        <w:rPr>
+          <w:rFonts w:ascii="Helvetica" w:hAnsi="Helvetica" w:cs="Times New Roman"/>
+          <w:sz w:val="24"/>
+          <w:szCs w:val="24"/>
+        </w:rPr>
+        <w:t xml:space="preserve"> }}</w:t>
+      </w:r>
+    </w:p>
+    <w:p>
+      <w:pPr>
+        <w:spacing w:line="240" w:lineRule="auto"/>
+        <w:rPr>
+          <w:rFonts w:ascii="Helvetica" w:hAnsi="Helvetica" w:cs="Times New Roman"/>
+          <w:sz w:val="24"/>
+          <w:szCs w:val="24"/>
+        </w:rPr>
+      </w:pPr>
+      <w:r>
+        <w:rPr>
+          <w:rFonts w:ascii="Helvetica" w:hAnsi="Helvetica" w:cs="Times New Roman"/>
+          <w:sz w:val="24"/>
+          <w:szCs w:val="24"/>
+        </w:rPr>
+        <w:t>{</w:t>
+      </w:r>
+      <w:r>
+        <w:rPr>
+          <w:rFonts w:ascii="Helvetica" w:hAnsi="Helvetica" w:cs="Times New Roman"/>
+          <w:sz w:val="24"/>
+          <w:szCs w:val="24"/>
+        </w:rPr>
+        <w:t>%</w:t>
+      </w:r>
+      <w:r>
+        <w:rPr>
+          <w:rFonts w:ascii="Helvetica" w:hAnsi="Helvetica" w:cs="Times New Roman"/>
+          <w:sz w:val="24"/>
+          <w:szCs w:val="24"/>
+        </w:rPr>
+        <w:t>p</w:t>
+      </w:r>
+      <w:r>
+        <w:rPr>
+          <w:rFonts w:ascii="Helvetica" w:hAnsi="Helvetica" w:cs="Times New Roman"/>
+          <w:sz w:val="24"/>
+          <w:szCs w:val="24"/>
+        </w:rPr>
+        <w:t xml:space="preserve"> endif</w:t>
+      </w:r>
+      <w:r>
+        <w:rPr>
+          <w:rFonts w:ascii="Helvetica" w:hAnsi="Helvetica" w:cs="Times New Roman"/>
+          <w:sz w:val="24"/>
+          <w:szCs w:val="24"/>
+        </w:rPr>
+        <w:t xml:space="preserve"> </w:t>
+      </w:r>
+      <w:r>
+        <w:rPr>
+          <w:rFonts w:ascii="Helvetica" w:hAnsi="Helvetica" w:cs="Times New Roman"/>
+          <w:sz w:val="24"/>
+          <w:szCs w:val="24"/>
+        </w:rPr>
+        <w:t>%}</w:t>
+      </w:r>
+    </w:p>
+    <w:p>
+      <w:pPr>
+        <w:spacing w:line="240" w:lineRule="auto"/>
+        <w:rPr>
+          <w:rFonts w:ascii="Helvetica" w:hAnsi="Helvetica" w:cs="Times New Roman"/>
+          <w:sz w:val="24"/>
+          <w:szCs w:val="24"/>
+        </w:rPr>
+      </w:pPr>
+      <w:r>
+        <w:rPr>
+          <w:rFonts w:ascii="Helvetica" w:hAnsi="Helvetica" w:cs="Times New Roman"/>
+          <w:sz w:val="24"/>
+          <w:szCs w:val="24"/>
+        </w:rPr>
+        <w:t>{%</w:t>
+      </w:r>
+      <w:r>
+        <w:rPr>
+          <w:rFonts w:ascii="Helvetica" w:hAnsi="Helvetica" w:cs="Times New Roman"/>
+          <w:sz w:val="24"/>
+          <w:szCs w:val="24"/>
+        </w:rPr>
+        <w:t>p</w:t>
+      </w:r>
+      <w:r>
+        <w:rPr>
+          <w:rFonts w:ascii="Helvetica" w:hAnsi="Helvetica" w:cs="Times New Roman"/>
+          <w:sz w:val="24"/>
+          <w:szCs w:val="24"/>
+        </w:rPr>
+        <w:t xml:space="preserve"> if </w:t>
+      </w:r>
+      <w:proofErr w:type="spellStart"/>
+      <w:r>
+        <w:rPr>
+          <w:rFonts w:ascii="Helvetica" w:hAnsi="Helvetica" w:cs="Times New Roman"/>
+          <w:sz w:val="24"/>
+          <w:szCs w:val="24"/>
+        </w:rPr>
+        <w:t>domestic_violence</w:t>
+      </w:r>
+      <w:proofErr w:type="spellEnd"/>
+      <w:r>
+        <w:rPr>
+          <w:rFonts w:ascii="Helvetica" w:hAnsi="Helvetica" w:cs="Times New Roman"/>
+          <w:sz w:val="24"/>
+          <w:szCs w:val="24"/>
+        </w:rPr>
+        <w:t xml:space="preserve"> == True %}</w:t>
+      </w:r>
+    </w:p>
+    <w:p>
+      <w:pPr>
+        <w:spacing w:line="240" w:lineRule="auto"/>
+        <w:rPr>
+          <w:rFonts w:ascii="Helvetica" w:hAnsi="Helvetica" w:cs="Times New Roman"/>
+          <w:sz w:val="24"/>
+          <w:szCs w:val="24"/>
+        </w:rPr>
+      </w:pPr>
+      <w:r>
+        <w:rPr>
+          <w:rFonts w:ascii="Helvetica" w:hAnsi="Helvetica" w:cs="Times New Roman"/>
+          <w:sz w:val="24"/>
+          <w:szCs w:val="24"/>
+        </w:rPr>
+        <w:t xml:space="preserve">I am moving to </w:t>
+      </w:r>
+      <w:proofErr w:type="spellStart"/>
+      <w:r>
+        <w:rPr>
+          <w:rFonts w:ascii="Helvetica" w:hAnsi="Helvetica" w:cs="Times New Roman"/>
+          <w:sz w:val="24"/>
+          <w:szCs w:val="24"/>
+        </w:rPr>
+        <w:t>espcape</w:t>
+      </w:r>
+      <w:proofErr w:type="spellEnd"/>
+      <w:r>
+        <w:rPr>
+          <w:rFonts w:ascii="Helvetica" w:hAnsi="Helvetica" w:cs="Times New Roman"/>
+          <w:sz w:val="24"/>
+          <w:szCs w:val="24"/>
+        </w:rPr>
+        <w:t xml:space="preserve"> domestic violence by </w:t>
+      </w:r>
+      <w:proofErr w:type="gramStart"/>
+      <w:r>
+        <w:rPr>
+          <w:rFonts w:ascii="Helvetica" w:hAnsi="Helvetica" w:cs="Times New Roman"/>
+          <w:sz w:val="24"/>
+          <w:szCs w:val="24"/>
+        </w:rPr>
+        <w:t xml:space="preserve">{{ </w:t>
+      </w:r>
+      <w:proofErr w:type="spellStart"/>
+      <w:r>
+        <w:rPr>
+          <w:rFonts w:ascii="Helvetica" w:hAnsi="Helvetica" w:cs="Times New Roman"/>
+          <w:sz w:val="24"/>
+          <w:szCs w:val="24"/>
+        </w:rPr>
+        <w:t>other</w:t>
+      </w:r>
+      <w:proofErr w:type="gramEnd"/>
+      <w:r>
+        <w:rPr>
+          <w:rFonts w:ascii="Helvetica" w:hAnsi="Helvetica" w:cs="Times New Roman"/>
+          <w:sz w:val="24"/>
+          <w:szCs w:val="24"/>
+        </w:rPr>
+        <w:t>_parties</w:t>
+      </w:r>
+      <w:proofErr w:type="spellEnd"/>
+      <w:r>
+        <w:rPr>
+          <w:rFonts w:ascii="Helvetica" w:hAnsi="Helvetica" w:cs="Times New Roman"/>
+          <w:sz w:val="24"/>
+          <w:szCs w:val="24"/>
+        </w:rPr>
+        <w:t xml:space="preserve">[0] }}.  A brief summary of what </w:t>
+      </w:r>
+      <w:proofErr w:type="gramStart"/>
+      <w:r>
+        <w:rPr>
+          <w:rFonts w:ascii="Helvetica" w:hAnsi="Helvetica" w:cs="Times New Roman"/>
+          <w:sz w:val="24"/>
+          <w:szCs w:val="24"/>
+        </w:rPr>
+        <w:t xml:space="preserve">{{ </w:t>
+      </w:r>
+      <w:proofErr w:type="spellStart"/>
+      <w:r>
+        <w:rPr>
+          <w:rFonts w:ascii="Helvetica" w:hAnsi="Helvetica" w:cs="Times New Roman"/>
+          <w:sz w:val="24"/>
+          <w:szCs w:val="24"/>
+        </w:rPr>
+        <w:t>other</w:t>
+      </w:r>
+      <w:proofErr w:type="gramEnd"/>
+      <w:r>
+        <w:rPr>
+          <w:rFonts w:ascii="Helvetica" w:hAnsi="Helvetica" w:cs="Times New Roman"/>
+          <w:sz w:val="24"/>
+          <w:szCs w:val="24"/>
+        </w:rPr>
+        <w:t>_parties</w:t>
+      </w:r>
+      <w:proofErr w:type="spellEnd"/>
+      <w:r>
+        <w:rPr>
+          <w:rFonts w:ascii="Helvetica" w:hAnsi="Helvetica" w:cs="Times New Roman"/>
+          <w:sz w:val="24"/>
+          <w:szCs w:val="24"/>
+        </w:rPr>
+        <w:t xml:space="preserve">[0] }} did to me follows: {{ </w:t>
+      </w:r>
+      <w:proofErr w:type="spellStart"/>
+      <w:r>
+        <w:rPr>
+          <w:rFonts w:ascii="Helvetica" w:hAnsi="Helvetica" w:cs="Times New Roman"/>
+          <w:sz w:val="24"/>
+          <w:szCs w:val="24"/>
+        </w:rPr>
+        <w:t>domestic_violence_exp</w:t>
+      </w:r>
+      <w:proofErr w:type="spellEnd"/>
+      <w:r>
+        <w:rPr>
+          <w:rFonts w:ascii="Helvetica" w:hAnsi="Helvetica" w:cs="Times New Roman"/>
+          <w:sz w:val="24"/>
+          <w:szCs w:val="24"/>
+        </w:rPr>
+        <w:t xml:space="preserve"> }}</w:t>
+      </w:r>
+    </w:p>
+    <w:p>
+      <w:pPr>
+        <w:spacing w:line="240" w:lineRule="auto"/>
+        <w:rPr>
+          <w:rFonts w:ascii="Helvetica" w:hAnsi="Helvetica" w:cs="Times New Roman"/>
+          <w:sz w:val="24"/>
+          <w:szCs w:val="24"/>
+        </w:rPr>
+      </w:pPr>
+      <w:r>
+        <w:rPr>
+          <w:rFonts w:ascii="Helvetica" w:hAnsi="Helvetica" w:cs="Times New Roman"/>
+          <w:sz w:val="24"/>
+          <w:szCs w:val="24"/>
+        </w:rPr>
+        <w:t>{%</w:t>
+      </w:r>
+      <w:r>
+        <w:rPr>
+          <w:rFonts w:ascii="Helvetica" w:hAnsi="Helvetica" w:cs="Times New Roman"/>
+          <w:sz w:val="24"/>
+          <w:szCs w:val="24"/>
+        </w:rPr>
+        <w:t>p</w:t>
+      </w:r>
+      <w:r>
+        <w:rPr>
+          <w:rFonts w:ascii="Helvetica" w:hAnsi="Helvetica" w:cs="Times New Roman"/>
+          <w:sz w:val="24"/>
+          <w:szCs w:val="24"/>
+        </w:rPr>
+        <w:t xml:space="preserve"> endif %}</w:t>
+      </w:r>
+    </w:p>
+    <w:p>
+      <w:pPr>
+        <w:rPr>
+          <w:rFonts w:ascii="Helvetica" w:hAnsi="Helvetica" w:cs="Times New Roman"/>
           <w:b/>
           <w:bCs/>
+          <w:sz w:val="24"/>
+          <w:szCs w:val="24"/>
+        </w:rPr>
+      </w:pPr>
+    </w:p>
+    <w:p>
+      <w:pPr>
+        <w:rPr>
+          <w:rFonts w:ascii="Helvetica" w:hAnsi="Helvetica" w:cs="Times New Roman"/>
+          <w:b/>
+          <w:bCs/>
+          <w:sz w:val="24"/>
+          <w:szCs w:val="24"/>
+        </w:rPr>
+      </w:pPr>
+      <w:r>
+        <w:rPr>
+          <w:rFonts w:ascii="Helvetica" w:hAnsi="Helvetica" w:cs="Times New Roman"/>
+          <w:b/>
+          <w:bCs/>
+          <w:sz w:val="24"/>
+          <w:szCs w:val="24"/>
+        </w:rPr>
+        <w:t>Paragraph 4:</w:t>
+      </w:r>
+    </w:p>
+    <w:p>
+      <w:pPr>
+        <w:rPr>
+          <w:rFonts w:ascii="Helvetica" w:hAnsi="Helvetica" w:cs="Times New Roman"/>
+          <w:b/>
+          <w:bCs/>
+          <w:sz w:val="24"/>
+          <w:szCs w:val="24"/>
+        </w:rPr>
+      </w:pPr>
+      <w:r>
+        <w:rPr>
+          <w:rFonts w:ascii="Helvetica" w:hAnsi="Helvetica" w:cs="Times New Roman"/>
+          <w:sz w:val="24"/>
+          <w:szCs w:val="24"/>
+        </w:rPr>
+        <w:t xml:space="preserve">I want to move the legal residence of my </w:t>
+      </w:r>
+      <w:r>
+        <w:rPr>
+          <w:rFonts w:ascii="Helvetica" w:hAnsi="Helvetica" w:cs="Times New Roman"/>
+          <w:sz w:val="24"/>
+          <w:szCs w:val="24"/>
+        </w:rPr>
+        <w:t xml:space="preserve">{{ </w:t>
+      </w:r>
+      <w:proofErr w:type="spellStart"/>
+      <w:r>
+        <w:rPr>
+          <w:rFonts w:ascii="Helvetica" w:hAnsi="Helvetica" w:cs="Times New Roman"/>
+          <w:sz w:val="24"/>
+          <w:szCs w:val="24"/>
+        </w:rPr>
+        <w:t>children</w:t>
+      </w:r>
+      <w:r>
+        <w:rPr>
+          <w:rFonts w:ascii="Helvetica" w:hAnsi="Helvetica" w:cs="Times New Roman"/>
+          <w:sz w:val="24"/>
+          <w:szCs w:val="24"/>
+        </w:rPr>
+        <w:t>.as</w:t>
+      </w:r>
+      <w:r>
+        <w:rPr>
+          <w:rFonts w:ascii="Helvetica" w:hAnsi="Helvetica" w:cs="Times New Roman"/>
+          <w:sz w:val="24"/>
+          <w:szCs w:val="24"/>
+        </w:rPr>
+        <w:t>_noun</w:t>
+      </w:r>
+      <w:proofErr w:type="spellEnd"/>
+      <w:r>
+        <w:rPr>
+          <w:rFonts w:ascii="Helvetica" w:hAnsi="Helvetica" w:cs="Times New Roman"/>
+          <w:sz w:val="24"/>
+          <w:szCs w:val="24"/>
+        </w:rPr>
+        <w:t>(‘child’) }}</w:t>
+      </w:r>
+      <w:r>
+        <w:rPr>
+          <w:rFonts w:ascii="Helvetica" w:hAnsi="Helvetica" w:cs="Times New Roman"/>
+          <w:sz w:val="24"/>
+          <w:szCs w:val="24"/>
+        </w:rPr>
+        <w:t>,</w:t>
+      </w:r>
+      <w:r>
+        <w:rPr>
+          <w:rFonts w:ascii="Helvetica" w:hAnsi="Helvetica" w:cs="Times New Roman"/>
+          <w:sz w:val="24"/>
+          <w:szCs w:val="24"/>
+        </w:rPr>
+        <w:t xml:space="preserve"> </w:t>
+      </w:r>
+      <w:r>
+        <w:rPr>
+          <w:rFonts w:ascii="Helvetica" w:hAnsi="Helvetica" w:cs="Times New Roman"/>
+          <w:sz w:val="24"/>
+          <w:szCs w:val="24"/>
+        </w:rPr>
+        <w:t xml:space="preserve">{% for child in children %}{% if </w:t>
+      </w:r>
+      <w:proofErr w:type="spellStart"/>
+      <w:r>
+        <w:rPr>
+          <w:rFonts w:ascii="Helvetica" w:hAnsi="Helvetica" w:cs="Times New Roman"/>
+          <w:sz w:val="24"/>
+          <w:szCs w:val="24"/>
+        </w:rPr>
+        <w:t>loop.first</w:t>
+      </w:r>
+      <w:proofErr w:type="spellEnd"/>
+      <w:r>
+        <w:rPr>
+          <w:rFonts w:ascii="Helvetica" w:hAnsi="Helvetica" w:cs="Times New Roman"/>
+          <w:sz w:val="24"/>
+          <w:szCs w:val="24"/>
+        </w:rPr>
+        <w:t xml:space="preserve"> %}{{ child.name }}, DOB: {{ </w:t>
+      </w:r>
+      <w:proofErr w:type="spellStart"/>
+      <w:r>
+        <w:rPr>
+          <w:rFonts w:ascii="Helvetica" w:hAnsi="Helvetica" w:cs="Times New Roman"/>
+          <w:sz w:val="24"/>
+          <w:szCs w:val="24"/>
+        </w:rPr>
+        <w:t>child.birthdate</w:t>
+      </w:r>
+      <w:proofErr w:type="spellEnd"/>
+      <w:r>
+        <w:rPr>
+          <w:rFonts w:ascii="Helvetica" w:hAnsi="Helvetica" w:cs="Times New Roman"/>
+          <w:sz w:val="24"/>
+          <w:szCs w:val="24"/>
+        </w:rPr>
+        <w:t xml:space="preserve"> }}{% endif %}{% if not </w:t>
+      </w:r>
+      <w:proofErr w:type="spellStart"/>
+      <w:r>
+        <w:rPr>
+          <w:rFonts w:ascii="Helvetica" w:hAnsi="Helvetica" w:cs="Times New Roman"/>
+          <w:sz w:val="24"/>
+          <w:szCs w:val="24"/>
+        </w:rPr>
+        <w:t>loop.first</w:t>
+      </w:r>
+      <w:proofErr w:type="spellEnd"/>
+      <w:r>
+        <w:rPr>
+          <w:rFonts w:ascii="Helvetica" w:hAnsi="Helvetica" w:cs="Times New Roman"/>
+          <w:sz w:val="24"/>
+          <w:szCs w:val="24"/>
+        </w:rPr>
+        <w:t xml:space="preserve"> and not </w:t>
+      </w:r>
+      <w:proofErr w:type="spellStart"/>
+      <w:r>
+        <w:rPr>
+          <w:rFonts w:ascii="Helvetica" w:hAnsi="Helvetica" w:cs="Times New Roman"/>
+          <w:sz w:val="24"/>
+          <w:szCs w:val="24"/>
+        </w:rPr>
+        <w:t>loop.last</w:t>
+      </w:r>
+      <w:proofErr w:type="spellEnd"/>
+      <w:r>
+        <w:rPr>
+          <w:rFonts w:ascii="Helvetica" w:hAnsi="Helvetica" w:cs="Times New Roman"/>
+          <w:sz w:val="24"/>
+          <w:szCs w:val="24"/>
+        </w:rPr>
+        <w:t xml:space="preserve"> %}, {{ child.name }}, DOB: {{ </w:t>
+      </w:r>
+      <w:proofErr w:type="spellStart"/>
+      <w:r>
+        <w:rPr>
+          <w:rFonts w:ascii="Helvetica" w:hAnsi="Helvetica" w:cs="Times New Roman"/>
+          <w:sz w:val="24"/>
+          <w:szCs w:val="24"/>
+        </w:rPr>
+        <w:t>child.birthdate</w:t>
+      </w:r>
+      <w:proofErr w:type="spellEnd"/>
+      <w:r>
+        <w:rPr>
+          <w:rFonts w:ascii="Helvetica" w:hAnsi="Helvetica" w:cs="Times New Roman"/>
+          <w:sz w:val="24"/>
+          <w:szCs w:val="24"/>
+        </w:rPr>
+        <w:t xml:space="preserve"> }}{% endif %}{% if </w:t>
+      </w:r>
+      <w:proofErr w:type="spellStart"/>
+      <w:r>
+        <w:rPr>
+          <w:rFonts w:ascii="Helvetica" w:hAnsi="Helvetica" w:cs="Times New Roman"/>
+          <w:sz w:val="24"/>
+          <w:szCs w:val="24"/>
+        </w:rPr>
+        <w:t>loop.last</w:t>
+      </w:r>
+      <w:proofErr w:type="spellEnd"/>
+      <w:r>
+        <w:rPr>
+          <w:rFonts w:ascii="Helvetica" w:hAnsi="Helvetica" w:cs="Times New Roman"/>
+          <w:sz w:val="24"/>
+          <w:szCs w:val="24"/>
+        </w:rPr>
+        <w:t xml:space="preserve"> and loop.index0 &gt; 1 %}, and {{ child.name }}, DOB: {{ </w:t>
+      </w:r>
+      <w:proofErr w:type="spellStart"/>
+      <w:r>
+        <w:rPr>
+          <w:rFonts w:ascii="Helvetica" w:hAnsi="Helvetica" w:cs="Times New Roman"/>
+          <w:sz w:val="24"/>
+          <w:szCs w:val="24"/>
+        </w:rPr>
+        <w:t>child.birthdate</w:t>
+      </w:r>
+      <w:proofErr w:type="spellEnd"/>
+      <w:r>
+        <w:rPr>
+          <w:rFonts w:ascii="Helvetica" w:hAnsi="Helvetica" w:cs="Times New Roman"/>
+          <w:sz w:val="24"/>
+          <w:szCs w:val="24"/>
+        </w:rPr>
+        <w:t xml:space="preserve"> }}{% endif %}{% if </w:t>
+      </w:r>
+      <w:proofErr w:type="spellStart"/>
+      <w:r>
+        <w:rPr>
+          <w:rFonts w:ascii="Helvetica" w:hAnsi="Helvetica" w:cs="Times New Roman"/>
+          <w:sz w:val="24"/>
+          <w:szCs w:val="24"/>
+        </w:rPr>
+        <w:t>loop.last</w:t>
+      </w:r>
+      <w:proofErr w:type="spellEnd"/>
+      <w:r>
+        <w:rPr>
+          <w:rFonts w:ascii="Helvetica" w:hAnsi="Helvetica" w:cs="Times New Roman"/>
+          <w:sz w:val="24"/>
+          <w:szCs w:val="24"/>
+        </w:rPr>
+        <w:t xml:space="preserve"> and loop.index0 == 1 %} and {{ child.name }}, DOB: {{ </w:t>
+      </w:r>
+      <w:proofErr w:type="spellStart"/>
+      <w:r>
+        <w:rPr>
+          <w:rFonts w:ascii="Helvetica" w:hAnsi="Helvetica" w:cs="Times New Roman"/>
+          <w:sz w:val="24"/>
+          <w:szCs w:val="24"/>
+        </w:rPr>
+        <w:t>child.birthdate</w:t>
+      </w:r>
+      <w:proofErr w:type="spellEnd"/>
+      <w:r>
+        <w:rPr>
+          <w:rFonts w:ascii="Helvetica" w:hAnsi="Helvetica" w:cs="Times New Roman"/>
+          <w:sz w:val="24"/>
+          <w:szCs w:val="24"/>
+        </w:rPr>
+        <w:t xml:space="preserve"> }}{% endif %}{% </w:t>
+      </w:r>
+      <w:proofErr w:type="spellStart"/>
+      <w:r>
+        <w:rPr>
+          <w:rFonts w:ascii="Helvetica" w:hAnsi="Helvetica" w:cs="Times New Roman"/>
+          <w:sz w:val="24"/>
+          <w:szCs w:val="24"/>
+        </w:rPr>
+        <w:t>endfor</w:t>
+      </w:r>
+      <w:proofErr w:type="spellEnd"/>
+      <w:r>
+        <w:rPr>
+          <w:rFonts w:ascii="Helvetica" w:hAnsi="Helvetica" w:cs="Times New Roman"/>
+          <w:sz w:val="24"/>
+          <w:szCs w:val="24"/>
+        </w:rPr>
+        <w:t xml:space="preserve"> %}</w:t>
+      </w:r>
+      <w:r>
+        <w:rPr>
+          <w:rFonts w:ascii="Helvetica" w:hAnsi="Helvetica" w:cs="Times New Roman"/>
+          <w:sz w:val="24"/>
+          <w:szCs w:val="24"/>
+        </w:rPr>
+        <w:t xml:space="preserve"> to {{ </w:t>
+      </w:r>
+      <w:proofErr w:type="spellStart"/>
+      <w:r>
+        <w:rPr>
+          <w:rFonts w:ascii="Helvetica" w:hAnsi="Helvetica" w:cs="Times New Roman"/>
+          <w:sz w:val="24"/>
+          <w:szCs w:val="24"/>
+        </w:rPr>
+        <w:t>new_address</w:t>
+      </w:r>
+      <w:proofErr w:type="spellEnd"/>
+      <w:r>
+        <w:rPr>
+          <w:rFonts w:ascii="Helvetica" w:hAnsi="Helvetica" w:cs="Times New Roman"/>
+          <w:sz w:val="24"/>
+          <w:szCs w:val="24"/>
+        </w:rPr>
+        <w:t xml:space="preserve">[0].city }}, {{ </w:t>
+      </w:r>
+      <w:proofErr w:type="spellStart"/>
+      <w:r>
+        <w:rPr>
+          <w:rFonts w:ascii="Helvetica" w:hAnsi="Helvetica" w:cs="Times New Roman"/>
+          <w:sz w:val="24"/>
+          <w:szCs w:val="24"/>
+        </w:rPr>
+        <w:t>new_address</w:t>
+      </w:r>
+      <w:proofErr w:type="spellEnd"/>
+      <w:r>
+        <w:rPr>
+          <w:rFonts w:ascii="Helvetica" w:hAnsi="Helvetica" w:cs="Times New Roman"/>
+          <w:sz w:val="24"/>
+          <w:szCs w:val="24"/>
+        </w:rPr>
+        <w:t>[0].state }}.</w:t>
+      </w:r>
+    </w:p>
+    <w:p>
+      <w:pPr>
+        <w:rPr>
+          <w:rFonts w:ascii="Helvetica" w:hAnsi="Helvetica" w:cs="Times New Roman"/>
+          <w:sz w:val="24"/>
+          <w:szCs w:val="24"/>
+        </w:rPr>
+      </w:pPr>
+      <w:r>
+        <w:rPr>
+          <w:rFonts w:ascii="Helvetica" w:hAnsi="Helvetica" w:cs="Times New Roman"/>
+          <w:sz w:val="24"/>
+          <w:szCs w:val="24"/>
+        </w:rPr>
+        <w:t xml:space="preserve">I am asking the court to allow me to move by </w:t>
+      </w:r>
+      <w:proofErr w:type="gramStart"/>
+      <w:r>
+        <w:rPr>
+          <w:rFonts w:ascii="Helvetica" w:hAnsi="Helvetica" w:cs="Times New Roman"/>
+          <w:sz w:val="24"/>
+          <w:szCs w:val="24"/>
+        </w:rPr>
+        <w:t xml:space="preserve">{{ </w:t>
+      </w:r>
+      <w:proofErr w:type="spellStart"/>
+      <w:r>
+        <w:rPr>
+          <w:rFonts w:ascii="Helvetica" w:hAnsi="Helvetica" w:cs="Times New Roman"/>
+          <w:sz w:val="24"/>
+          <w:szCs w:val="24"/>
+        </w:rPr>
+        <w:t>mov</w:t>
+      </w:r>
+      <w:r>
+        <w:rPr>
+          <w:rFonts w:ascii="Helvetica" w:hAnsi="Helvetica" w:cs="Times New Roman"/>
+          <w:sz w:val="24"/>
+          <w:szCs w:val="24"/>
+        </w:rPr>
+        <w:t>ing</w:t>
+      </w:r>
+      <w:proofErr w:type="gramEnd"/>
+      <w:r>
+        <w:rPr>
+          <w:rFonts w:ascii="Helvetica" w:hAnsi="Helvetica" w:cs="Times New Roman"/>
+          <w:sz w:val="24"/>
+          <w:szCs w:val="24"/>
+        </w:rPr>
+        <w:t>_date</w:t>
+      </w:r>
+      <w:proofErr w:type="spellEnd"/>
+      <w:r>
+        <w:rPr>
+          <w:rFonts w:ascii="Helvetica" w:hAnsi="Helvetica" w:cs="Times New Roman"/>
+          <w:sz w:val="24"/>
+          <w:szCs w:val="24"/>
+        </w:rPr>
+        <w:t xml:space="preserve"> }}.</w:t>
+      </w:r>
+    </w:p>
+    <w:p>
+      <w:pPr>
+        <w:rPr>
+          <w:rFonts w:ascii="Helvetica" w:hAnsi="Helvetica" w:cs="Times New Roman"/>
+          <w:sz w:val="24"/>
+          <w:szCs w:val="24"/>
+        </w:rPr>
+      </w:pPr>
+    </w:p>
+    <w:p>
+      <w:pPr>
+        <w:rPr>
+          <w:rFonts w:ascii="Helvetica" w:hAnsi="Helvetica" w:cs="Times New Roman"/>
+          <w:sz w:val="24"/>
+          <w:szCs w:val="24"/>
+        </w:rPr>
+      </w:pPr>
+      <w:r>
+        <w:rPr>
+          <w:rFonts w:ascii="Helvetica" w:hAnsi="Helvetica" w:cs="Times New Roman"/>
+          <w:sz w:val="24"/>
+          <w:szCs w:val="24"/>
+        </w:rPr>
+        <w:t>{%</w:t>
+      </w:r>
+      <w:r>
+        <w:rPr>
+          <w:rFonts w:ascii="Helvetica" w:hAnsi="Helvetica" w:cs="Times New Roman"/>
+          <w:sz w:val="24"/>
+          <w:szCs w:val="24"/>
+        </w:rPr>
+        <w:t>p</w:t>
+      </w:r>
+      <w:r>
+        <w:rPr>
+          <w:rFonts w:ascii="Helvetica" w:hAnsi="Helvetica" w:cs="Times New Roman"/>
+          <w:sz w:val="24"/>
+          <w:szCs w:val="24"/>
+        </w:rPr>
+        <w:t xml:space="preserve"> if </w:t>
+      </w:r>
+      <w:proofErr w:type="spellStart"/>
+      <w:r>
+        <w:rPr>
+          <w:rFonts w:ascii="Helvetica" w:hAnsi="Helvetica" w:cs="Times New Roman"/>
+          <w:sz w:val="24"/>
+          <w:szCs w:val="24"/>
+        </w:rPr>
+        <w:t>wants_parenting_time_change</w:t>
+      </w:r>
+      <w:proofErr w:type="spellEnd"/>
+      <w:r>
+        <w:rPr>
+          <w:rFonts w:ascii="Helvetica" w:hAnsi="Helvetica" w:cs="Times New Roman"/>
+          <w:sz w:val="24"/>
+          <w:szCs w:val="24"/>
+        </w:rPr>
+        <w:t xml:space="preserve"> == True %}</w:t>
+      </w:r>
+    </w:p>
+    <w:p>
+      <w:pPr>
+        <w:rPr>
+          <w:rFonts w:ascii="Helvetica" w:hAnsi="Helvetica" w:cs="Times New Roman"/>
+          <w:sz w:val="24"/>
+          <w:szCs w:val="24"/>
+        </w:rPr>
+      </w:pPr>
+      <w:r>
+        <w:rPr>
+          <w:rFonts w:ascii="Helvetica" w:hAnsi="Helvetica" w:cs="Times New Roman"/>
+          <w:b/>
+          <w:bCs/>
+          <w:sz w:val="24"/>
+          <w:szCs w:val="24"/>
+        </w:rPr>
+        <w:t>Paragraph 5:</w:t>
+      </w:r>
+    </w:p>
+    <w:p>
+      <w:pPr>
+        <w:rPr>
+          <w:rFonts w:ascii="Helvetica" w:hAnsi="Helvetica" w:cs="Times New Roman"/>
+          <w:b/>
+          <w:bCs/>
+          <w:sz w:val="24"/>
+          <w:szCs w:val="24"/>
+        </w:rPr>
+      </w:pPr>
+      <w:r>
+        <w:rPr>
+          <w:rFonts w:ascii="Helvetica" w:hAnsi="Helvetica" w:cs="Times New Roman"/>
+          <w:sz w:val="24"/>
+          <w:szCs w:val="24"/>
+        </w:rPr>
+        <w:t xml:space="preserve">My proposed new parenting time arrangements are: </w:t>
+      </w:r>
+      <w:proofErr w:type="gramStart"/>
+      <w:r>
+        <w:rPr>
+          <w:rFonts w:ascii="Helvetica" w:hAnsi="Helvetica" w:cs="Times New Roman"/>
+          <w:sz w:val="24"/>
+          <w:szCs w:val="24"/>
+        </w:rPr>
+        <w:t xml:space="preserve">{{ </w:t>
+      </w:r>
+      <w:proofErr w:type="spellStart"/>
+      <w:r>
+        <w:rPr>
+          <w:rFonts w:ascii="Helvetica" w:hAnsi="Helvetica" w:cs="Times New Roman"/>
+          <w:sz w:val="24"/>
+          <w:szCs w:val="24"/>
+        </w:rPr>
+        <w:t>requested</w:t>
+      </w:r>
+      <w:proofErr w:type="gramEnd"/>
+      <w:r>
+        <w:rPr>
+          <w:rFonts w:ascii="Helvetica" w:hAnsi="Helvetica" w:cs="Times New Roman"/>
+          <w:sz w:val="24"/>
+          <w:szCs w:val="24"/>
+        </w:rPr>
+        <w:t>_order</w:t>
+      </w:r>
+      <w:proofErr w:type="spellEnd"/>
+      <w:r>
+        <w:rPr>
+          <w:rFonts w:ascii="Helvetica" w:hAnsi="Helvetica" w:cs="Times New Roman"/>
+          <w:sz w:val="24"/>
+          <w:szCs w:val="24"/>
+        </w:rPr>
+        <w:t xml:space="preserve"> }}</w:t>
+      </w:r>
+    </w:p>
+    <w:p>
+      <w:pPr>
+        <w:rPr>
+          <w:rFonts w:ascii="Helvetica" w:hAnsi="Helvetica" w:cs="Times New Roman"/>
+          <w:sz w:val="24"/>
+          <w:szCs w:val="24"/>
+        </w:rPr>
+      </w:pPr>
+      <w:r>
+        <w:rPr>
+          <w:rFonts w:ascii="Helvetica" w:hAnsi="Helvetica" w:cs="Times New Roman"/>
+          <w:sz w:val="24"/>
+          <w:szCs w:val="24"/>
+        </w:rPr>
+        <w:t>{%</w:t>
+      </w:r>
+      <w:r>
+        <w:rPr>
+          <w:rFonts w:ascii="Helvetica" w:hAnsi="Helvetica" w:cs="Times New Roman"/>
+          <w:sz w:val="24"/>
+          <w:szCs w:val="24"/>
+        </w:rPr>
+        <w:t>p</w:t>
+      </w:r>
+      <w:r>
+        <w:rPr>
+          <w:rFonts w:ascii="Helvetica" w:hAnsi="Helvetica" w:cs="Times New Roman"/>
+          <w:sz w:val="24"/>
+          <w:szCs w:val="24"/>
+        </w:rPr>
+        <w:t xml:space="preserve"> endif %}</w:t>
+      </w:r>
+    </w:p>
+    <w:p>
+      <w:pPr>
+        <w:rPr>
+          <w:rFonts w:ascii="Helvetica" w:hAnsi="Helvetica" w:cs="Times New Roman"/>
+          <w:sz w:val="24"/>
+          <w:szCs w:val="24"/>
+        </w:rPr>
+      </w:pPr>
+      <w:r>
+        <w:rPr>
+          <w:rFonts w:ascii="Helvetica" w:hAnsi="Helvetica" w:cs="Times New Roman"/>
+          <w:sz w:val="24"/>
+          <w:szCs w:val="24"/>
+        </w:rPr>
+        <w:t xml:space="preserve">{%p if </w:t>
+      </w:r>
+      <w:proofErr w:type="spellStart"/>
+      <w:r>
+        <w:rPr>
+          <w:rFonts w:ascii="Helvetica" w:hAnsi="Helvetica" w:cs="Times New Roman"/>
+          <w:sz w:val="24"/>
+          <w:szCs w:val="24"/>
+        </w:rPr>
+        <w:t>parenting_time_change_agreement</w:t>
+      </w:r>
+      <w:proofErr w:type="spellEnd"/>
+      <w:r>
+        <w:rPr>
+          <w:rFonts w:ascii="Helvetica" w:hAnsi="Helvetica" w:cs="Times New Roman"/>
+          <w:sz w:val="24"/>
+          <w:szCs w:val="24"/>
+        </w:rPr>
+        <w:t xml:space="preserve"> == “I don’t know” %}</w:t>
+      </w:r>
+    </w:p>
+    <w:p>
+      <w:pPr>
+        <w:rPr>
+          <w:rFonts w:ascii="Helvetica" w:hAnsi="Helvetica" w:cs="Times New Roman"/>
+          <w:sz w:val="24"/>
+          <w:szCs w:val="24"/>
+        </w:rPr>
+      </w:pPr>
+      <w:r>
+        <w:rPr>
+          <w:rFonts w:ascii="Helvetica" w:hAnsi="Helvetica" w:cs="Times New Roman"/>
+          <w:sz w:val="24"/>
+          <w:szCs w:val="24"/>
+        </w:rPr>
+        <w:t xml:space="preserve">I don’t know whether </w:t>
+      </w:r>
+      <w:proofErr w:type="gramStart"/>
+      <w:r>
+        <w:rPr>
+          <w:rFonts w:ascii="Helvetica" w:hAnsi="Helvetica" w:cs="Times New Roman"/>
+          <w:sz w:val="24"/>
+          <w:szCs w:val="24"/>
+        </w:rPr>
+        <w:t xml:space="preserve">{{ </w:t>
+      </w:r>
+      <w:proofErr w:type="spellStart"/>
+      <w:r>
+        <w:rPr>
+          <w:rFonts w:ascii="Helvetica" w:hAnsi="Helvetica" w:cs="Times New Roman"/>
+          <w:sz w:val="24"/>
+          <w:szCs w:val="24"/>
+        </w:rPr>
+        <w:t>other</w:t>
+      </w:r>
+      <w:proofErr w:type="gramEnd"/>
+      <w:r>
+        <w:rPr>
+          <w:rFonts w:ascii="Helvetica" w:hAnsi="Helvetica" w:cs="Times New Roman"/>
+          <w:sz w:val="24"/>
+          <w:szCs w:val="24"/>
+        </w:rPr>
+        <w:t>_parties</w:t>
+      </w:r>
+      <w:proofErr w:type="spellEnd"/>
+      <w:r>
+        <w:rPr>
+          <w:rFonts w:ascii="Helvetica" w:hAnsi="Helvetica" w:cs="Times New Roman"/>
+          <w:sz w:val="24"/>
+          <w:szCs w:val="24"/>
+        </w:rPr>
+        <w:t>[0] }} opposes the parenting-time change.</w:t>
+      </w:r>
+    </w:p>
+    <w:p>
+      <w:pPr>
+        <w:rPr>
+          <w:rFonts w:ascii="Helvetica" w:hAnsi="Helvetica" w:cs="Times New Roman"/>
+          <w:sz w:val="24"/>
+          <w:szCs w:val="24"/>
+        </w:rPr>
+      </w:pPr>
+      <w:r>
+        <w:rPr>
+          <w:rFonts w:ascii="Helvetica" w:hAnsi="Helvetica" w:cs="Times New Roman"/>
+          <w:sz w:val="24"/>
+          <w:szCs w:val="24"/>
+        </w:rPr>
+        <w:t xml:space="preserve">{%p </w:t>
+      </w:r>
+      <w:proofErr w:type="spellStart"/>
+      <w:r>
+        <w:rPr>
+          <w:rFonts w:ascii="Helvetica" w:hAnsi="Helvetica" w:cs="Times New Roman"/>
+          <w:sz w:val="24"/>
+          <w:szCs w:val="24"/>
+        </w:rPr>
+        <w:t>elif</w:t>
+      </w:r>
+      <w:proofErr w:type="spellEnd"/>
+      <w:r>
+        <w:rPr>
+          <w:rFonts w:ascii="Helvetica" w:hAnsi="Helvetica" w:cs="Times New Roman"/>
+          <w:sz w:val="24"/>
+          <w:szCs w:val="24"/>
+        </w:rPr>
+        <w:t xml:space="preserve"> </w:t>
+      </w:r>
+      <w:proofErr w:type="spellStart"/>
+      <w:r>
+        <w:rPr>
+          <w:rFonts w:ascii="Helvetica" w:hAnsi="Helvetica" w:cs="Times New Roman"/>
+          <w:sz w:val="24"/>
+          <w:szCs w:val="24"/>
+        </w:rPr>
+        <w:t>parenting_time_change_agreement</w:t>
+      </w:r>
+      <w:proofErr w:type="spellEnd"/>
+      <w:r>
+        <w:rPr>
+          <w:rFonts w:ascii="Helvetica" w:hAnsi="Helvetica" w:cs="Times New Roman"/>
+          <w:sz w:val="24"/>
+          <w:szCs w:val="24"/>
+        </w:rPr>
+        <w:t xml:space="preserve"> == “No” %}</w:t>
+      </w:r>
+    </w:p>
+    <w:p>
+      <w:pPr>
+        <w:rPr>
+          <w:rFonts w:ascii="Helvetica" w:hAnsi="Helvetica" w:cs="Times New Roman"/>
+          <w:sz w:val="24"/>
+          <w:szCs w:val="24"/>
+        </w:rPr>
+      </w:pPr>
+      <w:proofErr w:type="gramStart"/>
+      <w:r>
+        <w:rPr>
+          <w:rFonts w:ascii="Helvetica" w:hAnsi="Helvetica" w:cs="Times New Roman"/>
+          <w:sz w:val="24"/>
+          <w:szCs w:val="24"/>
+        </w:rPr>
+        <w:t xml:space="preserve">{{ </w:t>
+      </w:r>
+      <w:proofErr w:type="spellStart"/>
+      <w:r>
+        <w:rPr>
+          <w:rFonts w:ascii="Helvetica" w:hAnsi="Helvetica" w:cs="Times New Roman"/>
+          <w:sz w:val="24"/>
+          <w:szCs w:val="24"/>
+        </w:rPr>
+        <w:t>other</w:t>
+      </w:r>
+      <w:proofErr w:type="gramEnd"/>
+      <w:r>
+        <w:rPr>
+          <w:rFonts w:ascii="Helvetica" w:hAnsi="Helvetica" w:cs="Times New Roman"/>
+          <w:sz w:val="24"/>
+          <w:szCs w:val="24"/>
+        </w:rPr>
+        <w:t>_parties</w:t>
+      </w:r>
+      <w:proofErr w:type="spellEnd"/>
+      <w:r>
+        <w:rPr>
+          <w:rFonts w:ascii="Helvetica" w:hAnsi="Helvetica" w:cs="Times New Roman"/>
+          <w:sz w:val="24"/>
+          <w:szCs w:val="24"/>
+        </w:rPr>
+        <w:t>[0] }} does not oppose the parenting-time change.</w:t>
+      </w:r>
+    </w:p>
+    <w:p>
+      <w:pPr>
+        <w:rPr>
+          <w:rFonts w:ascii="Helvetica" w:hAnsi="Helvetica" w:cs="Times New Roman"/>
+          <w:sz w:val="24"/>
+          <w:szCs w:val="24"/>
+        </w:rPr>
+      </w:pPr>
+      <w:r>
+        <w:rPr>
+          <w:rFonts w:ascii="Helvetica" w:hAnsi="Helvetica" w:cs="Times New Roman"/>
+          <w:sz w:val="24"/>
+          <w:szCs w:val="24"/>
+        </w:rPr>
+        <w:t xml:space="preserve">{%p </w:t>
+      </w:r>
+      <w:proofErr w:type="spellStart"/>
+      <w:r>
+        <w:rPr>
+          <w:rFonts w:ascii="Helvetica" w:hAnsi="Helvetica" w:cs="Times New Roman"/>
+          <w:sz w:val="24"/>
+          <w:szCs w:val="24"/>
+        </w:rPr>
+        <w:t>elif</w:t>
+      </w:r>
+      <w:proofErr w:type="spellEnd"/>
+      <w:r>
+        <w:rPr>
+          <w:rFonts w:ascii="Helvetica" w:hAnsi="Helvetica" w:cs="Times New Roman"/>
+          <w:sz w:val="24"/>
+          <w:szCs w:val="24"/>
+        </w:rPr>
+        <w:t xml:space="preserve"> </w:t>
+      </w:r>
+      <w:proofErr w:type="spellStart"/>
+      <w:r>
+        <w:rPr>
+          <w:rFonts w:ascii="Helvetica" w:hAnsi="Helvetica" w:cs="Times New Roman"/>
+          <w:sz w:val="24"/>
+          <w:szCs w:val="24"/>
+        </w:rPr>
+        <w:t>parenting_time_change_agreement</w:t>
+      </w:r>
+      <w:proofErr w:type="spellEnd"/>
+      <w:r>
+        <w:rPr>
+          <w:rFonts w:ascii="Helvetica" w:hAnsi="Helvetica" w:cs="Times New Roman"/>
+          <w:sz w:val="24"/>
+          <w:szCs w:val="24"/>
+        </w:rPr>
+        <w:t xml:space="preserve"> == “Yes” %}</w:t>
+      </w:r>
+    </w:p>
+    <w:p>
+      <w:pPr>
+        <w:rPr>
+          <w:rFonts w:ascii="Helvetica" w:hAnsi="Helvetica" w:cs="Times New Roman"/>
+          <w:sz w:val="24"/>
+          <w:szCs w:val="24"/>
+        </w:rPr>
+      </w:pPr>
+      <w:proofErr w:type="gramStart"/>
+      <w:r>
+        <w:rPr>
+          <w:rFonts w:ascii="Helvetica" w:hAnsi="Helvetica" w:cs="Times New Roman"/>
+          <w:sz w:val="24"/>
+          <w:szCs w:val="24"/>
+        </w:rPr>
+        <w:t xml:space="preserve">{{ </w:t>
+      </w:r>
+      <w:proofErr w:type="spellStart"/>
+      <w:r>
+        <w:rPr>
+          <w:rFonts w:ascii="Helvetica" w:hAnsi="Helvetica" w:cs="Times New Roman"/>
+          <w:sz w:val="24"/>
+          <w:szCs w:val="24"/>
+        </w:rPr>
+        <w:t>other</w:t>
+      </w:r>
+      <w:proofErr w:type="gramEnd"/>
+      <w:r>
+        <w:rPr>
+          <w:rFonts w:ascii="Helvetica" w:hAnsi="Helvetica" w:cs="Times New Roman"/>
+          <w:sz w:val="24"/>
+          <w:szCs w:val="24"/>
+        </w:rPr>
+        <w:t>_parties</w:t>
+      </w:r>
+      <w:proofErr w:type="spellEnd"/>
+      <w:r>
+        <w:rPr>
+          <w:rFonts w:ascii="Helvetica" w:hAnsi="Helvetica" w:cs="Times New Roman"/>
+          <w:sz w:val="24"/>
+          <w:szCs w:val="24"/>
+        </w:rPr>
+        <w:t>[0] }} opposes the parenting-time change.</w:t>
+      </w:r>
+    </w:p>
+    <w:p>
+      <w:pPr>
+        <w:rPr>
+          <w:rFonts w:ascii="Helvetica" w:hAnsi="Helvetica" w:cs="Times New Roman"/>
+          <w:sz w:val="24"/>
+          <w:szCs w:val="24"/>
+        </w:rPr>
+      </w:pPr>
+      <w:r>
+        <w:rPr>
+          <w:rFonts w:ascii="Helvetica" w:hAnsi="Helvetica" w:cs="Times New Roman"/>
+          <w:sz w:val="24"/>
+          <w:szCs w:val="24"/>
+        </w:rPr>
+        <w:t>{%p endif %}</w:t>
+      </w:r>
+    </w:p>
+    <w:p>
+      <w:pPr>
+        <w:rPr>
+          <w:rFonts w:ascii="Times New Roman" w:hAnsi="Times New Roman" w:cs="Times New Roman"/>
           <w:sz w:val="24"/>
           <w:szCs w:val="24"/>
         </w:rPr>
@@ -417,7 +2683,7 @@
 </file>
 
 <file path=word/numbering.xml><?xml version="1.0" encoding="utf-8"?>
-<w:numbering xmlns:wpc="http://schemas.microsoft.com/office/word/2010/wordprocessingCanvas" xmlns:cx="http://schemas.microsoft.com/office/drawing/2014/chartex" xmlns:cx1="http://schemas.microsoft.com/office/drawing/2015/9/8/chartex" xmlns:cx2="http://schemas.microsoft.com/office/drawing/2015/10/21/chartex" xmlns:cx3="http://schemas.microsoft.com/office/drawing/2016/5/9/chartex" xmlns:cx4="http://schemas.microsoft.com/office/drawing/2016/5/10/chartex" xmlns:cx5="http://schemas.microsoft.com/office/drawing/2016/5/11/chartex" xmlns:cx6="http://schemas.microsoft.com/office/drawing/2016/5/12/chartex" xmlns:cx7="http://schemas.microsoft.com/office/drawing/2016/5/13/chartex" xmlns:cx8="http://schemas.microsoft.com/office/drawing/2016/5/14/chartex" xmlns:mc="http://schemas.openxmlformats.org/markup-compatibility/2006" xmlns:aink="http://schemas.microsoft.com/office/drawing/2016/ink" xmlns:am3d="http://schemas.microsoft.com/office/drawing/2017/model3d" xmlns:o="urn:schemas-microsoft-com:office:office" xmlns:r="http://schemas.openxmlformats.org/officeDocument/2006/relationships" xmlns:m="http://schemas.openxmlformats.org/officeDocument/2006/math" xmlns:v="urn:schemas-microsoft-com:vml" xmlns:wp14="http://schemas.microsoft.com/office/word/2010/wordprocessingDrawing" xmlns:wp="http://schemas.openxmlformats.org/drawingml/2006/wordprocessingDrawing" xmlns:w10="urn:schemas-microsoft-com:office:word" xmlns:w="http://schemas.openxmlformats.org/wordprocessingml/2006/main" xmlns:w14="http://schemas.microsoft.com/office/word/2010/wordml" xmlns:w15="http://schemas.microsoft.com/office/word/2012/wordml" xmlns:w16cid="http://schemas.microsoft.com/office/word/2016/wordml/cid" xmlns:w16se="http://schemas.microsoft.com/office/word/2015/wordml/symex" xmlns:wpg="http://schemas.microsoft.com/office/word/2010/wordprocessingGroup" xmlns:wpi="http://schemas.microsoft.com/office/word/2010/wordprocessingInk" xmlns:wne="http://schemas.microsoft.com/office/word/2006/wordml" xmlns:wps="http://schemas.microsoft.com/office/word/2010/wordprocessingShape" mc:Ignorable="w14 w15 w16se w16cid wp14">
+<w:numbering xmlns:wpc="http://schemas.microsoft.com/office/word/2010/wordprocessingCanvas" xmlns:cx="http://schemas.microsoft.com/office/drawing/2014/chartex" xmlns:cx1="http://schemas.microsoft.com/office/drawing/2015/9/8/chartex" xmlns:cx2="http://schemas.microsoft.com/office/drawing/2015/10/21/chartex" xmlns:cx3="http://schemas.microsoft.com/office/drawing/2016/5/9/chartex" xmlns:cx4="http://schemas.microsoft.com/office/drawing/2016/5/10/chartex" xmlns:cx5="http://schemas.microsoft.com/office/drawing/2016/5/11/chartex" xmlns:cx6="http://schemas.microsoft.com/office/drawing/2016/5/12/chartex" xmlns:cx7="http://schemas.microsoft.com/office/drawing/2016/5/13/chartex" xmlns:cx8="http://schemas.microsoft.com/office/drawing/2016/5/14/chartex" xmlns:mc="http://schemas.openxmlformats.org/markup-compatibility/2006" xmlns:aink="http://schemas.microsoft.com/office/drawing/2016/ink" xmlns:am3d="http://schemas.microsoft.com/office/drawing/2017/model3d" xmlns:o="urn:schemas-microsoft-com:office:office" xmlns:oel="http://schemas.microsoft.com/office/2019/extlst" xmlns:r="http://schemas.openxmlformats.org/officeDocument/2006/relationships" xmlns:m="http://schemas.openxmlformats.org/officeDocument/2006/math" xmlns:v="urn:schemas-microsoft-com:vml" xmlns:wp14="http://schemas.microsoft.com/office/word/2010/wordprocessingDrawing" xmlns:wp="http://schemas.openxmlformats.org/drawingml/2006/wordprocessingDrawing" xmlns:w10="urn:schemas-microsoft-com:office:word" xmlns:w="http://schemas.openxmlformats.org/wordprocessingml/2006/main" xmlns:w14="http://schemas.microsoft.com/office/word/2010/wordml" xmlns:w15="http://schemas.microsoft.com/office/word/2012/wordml" xmlns:w16cex="http://schemas.microsoft.com/office/word/2018/wordml/cex" xmlns:w16cid="http://schemas.microsoft.com/office/word/2016/wordml/cid" xmlns:w16="http://schemas.microsoft.com/office/word/2018/wordml" xmlns:w16sdtdh="http://schemas.microsoft.com/office/word/2020/wordml/sdtdatahash" xmlns:w16se="http://schemas.microsoft.com/office/word/2015/wordml/symex" xmlns:wpg="http://schemas.microsoft.com/office/word/2010/wordprocessingGroup" xmlns:wpi="http://schemas.microsoft.com/office/word/2010/wordprocessingInk" xmlns:wne="http://schemas.microsoft.com/office/word/2006/wordml" xmlns:wps="http://schemas.microsoft.com/office/word/2010/wordprocessingShape" mc:Ignorable="w14 w15 w16se w16cid w16 w16cex w16sdtdh wp14">
   <w:abstractNum w:abstractNumId="0" w15:restartNumberingAfterBreak="0">
     <w:nsid w:val="0CA82BBE"/>
     <w:multiLevelType w:val="multilevel"/>
@@ -514,213 +2780,6 @@
     </w:lvl>
   </w:abstractNum>
   <w:abstractNum w:abstractNumId="1" w15:restartNumberingAfterBreak="0">
-    <w:nsid w:val="0D5A6C12"/>
-    <w:multiLevelType w:val="multilevel"/>
-    <w:tmpl w:val="7BD4E736"/>
-    <w:lvl w:ilvl="0">
-      <w:start w:val="1"/>
-      <w:numFmt w:val="none"/>
-      <w:suff w:val="nothing"/>
-      <w:lvlText w:val=""/>
-      <w:lvlJc w:val="left"/>
-      <w:pPr>
-        <w:ind w:left="0" w:firstLine="0"/>
-      </w:pPr>
-    </w:lvl>
-    <w:lvl w:ilvl="1">
-      <w:start w:val="1"/>
-      <w:numFmt w:val="none"/>
-      <w:suff w:val="nothing"/>
-      <w:lvlText w:val=""/>
-      <w:lvlJc w:val="left"/>
-      <w:pPr>
-        <w:ind w:left="0" w:firstLine="0"/>
-      </w:pPr>
-    </w:lvl>
-    <w:lvl w:ilvl="2">
-      <w:start w:val="1"/>
-      <w:numFmt w:val="none"/>
-      <w:suff w:val="nothing"/>
-      <w:lvlText w:val=""/>
-      <w:lvlJc w:val="left"/>
-      <w:pPr>
-        <w:ind w:left="0" w:firstLine="0"/>
-      </w:pPr>
-    </w:lvl>
-    <w:lvl w:ilvl="3">
-      <w:start w:val="1"/>
-      <w:numFmt w:val="none"/>
-      <w:suff w:val="nothing"/>
-      <w:lvlText w:val=""/>
-      <w:lvlJc w:val="left"/>
-      <w:pPr>
-        <w:ind w:left="0" w:firstLine="0"/>
-      </w:pPr>
-    </w:lvl>
-    <w:lvl w:ilvl="4">
-      <w:start w:val="1"/>
-      <w:numFmt w:val="none"/>
-      <w:suff w:val="nothing"/>
-      <w:lvlText w:val=""/>
-      <w:lvlJc w:val="left"/>
-      <w:pPr>
-        <w:ind w:left="0" w:firstLine="0"/>
-      </w:pPr>
-    </w:lvl>
-    <w:lvl w:ilvl="5">
-      <w:start w:val="1"/>
-      <w:numFmt w:val="none"/>
-      <w:suff w:val="nothing"/>
-      <w:lvlText w:val=""/>
-      <w:lvlJc w:val="left"/>
-      <w:pPr>
-        <w:ind w:left="0" w:firstLine="0"/>
-      </w:pPr>
-    </w:lvl>
-    <w:lvl w:ilvl="6">
-      <w:start w:val="1"/>
-      <w:numFmt w:val="none"/>
-      <w:suff w:val="nothing"/>
-      <w:lvlText w:val=""/>
-      <w:lvlJc w:val="left"/>
-      <w:pPr>
-        <w:ind w:left="0" w:firstLine="0"/>
-      </w:pPr>
-    </w:lvl>
-    <w:lvl w:ilvl="7">
-      <w:start w:val="1"/>
-      <w:numFmt w:val="none"/>
-      <w:suff w:val="nothing"/>
-      <w:lvlText w:val=""/>
-      <w:lvlJc w:val="left"/>
-      <w:pPr>
-        <w:ind w:left="0" w:firstLine="0"/>
-      </w:pPr>
-    </w:lvl>
-    <w:lvl w:ilvl="8">
-      <w:start w:val="1"/>
-      <w:numFmt w:val="none"/>
-      <w:suff w:val="nothing"/>
-      <w:lvlText w:val=""/>
-      <w:lvlJc w:val="left"/>
-      <w:pPr>
-        <w:ind w:left="0" w:firstLine="0"/>
-      </w:pPr>
-    </w:lvl>
-  </w:abstractNum>
-  <w:abstractNum w:abstractNumId="2" w15:restartNumberingAfterBreak="0">
-    <w:nsid w:val="280E6463"/>
-    <w:multiLevelType w:val="hybridMultilevel"/>
-    <w:tmpl w:val="8F7C31DC"/>
-    <w:lvl w:ilvl="0" w:tplc="BB8EC770">
-      <w:numFmt w:val="bullet"/>
-      <w:lvlText w:val=""/>
-      <w:lvlJc w:val="left"/>
-      <w:pPr>
-        <w:ind w:left="720" w:hanging="360"/>
-      </w:pPr>
-      <w:rPr>
-        <w:rFonts w:ascii="Symbol" w:eastAsiaTheme="minorHAnsi" w:hAnsi="Symbol" w:cstheme="minorBidi" w:hint="default"/>
-      </w:rPr>
-    </w:lvl>
-    <w:lvl w:ilvl="1" w:tplc="04090003" w:tentative="1">
-      <w:start w:val="1"/>
-      <w:numFmt w:val="bullet"/>
-      <w:lvlText w:val="o"/>
-      <w:lvlJc w:val="left"/>
-      <w:pPr>
-        <w:ind w:left="1440" w:hanging="360"/>
-      </w:pPr>
-      <w:rPr>
-        <w:rFonts w:ascii="Courier New" w:hAnsi="Courier New" w:cs="Courier New" w:hint="default"/>
-      </w:rPr>
-    </w:lvl>
-    <w:lvl w:ilvl="2" w:tplc="04090005" w:tentative="1">
-      <w:start w:val="1"/>
-      <w:numFmt w:val="bullet"/>
-      <w:lvlText w:val=""/>
-      <w:lvlJc w:val="left"/>
-      <w:pPr>
-        <w:ind w:left="2160" w:hanging="360"/>
-      </w:pPr>
-      <w:rPr>
-        <w:rFonts w:ascii="Wingdings" w:hAnsi="Wingdings" w:hint="default"/>
-      </w:rPr>
-    </w:lvl>
-    <w:lvl w:ilvl="3" w:tplc="04090001" w:tentative="1">
-      <w:start w:val="1"/>
-      <w:numFmt w:val="bullet"/>
-      <w:lvlText w:val=""/>
-      <w:lvlJc w:val="left"/>
-      <w:pPr>
-        <w:ind w:left="2880" w:hanging="360"/>
-      </w:pPr>
-      <w:rPr>
-        <w:rFonts w:ascii="Symbol" w:hAnsi="Symbol" w:hint="default"/>
-      </w:rPr>
-    </w:lvl>
-    <w:lvl w:ilvl="4" w:tplc="04090003" w:tentative="1">
-      <w:start w:val="1"/>
-      <w:numFmt w:val="bullet"/>
-      <w:lvlText w:val="o"/>
-      <w:lvlJc w:val="left"/>
-      <w:pPr>
-        <w:ind w:left="3600" w:hanging="360"/>
-      </w:pPr>
-      <w:rPr>
-        <w:rFonts w:ascii="Courier New" w:hAnsi="Courier New" w:cs="Courier New" w:hint="default"/>
-      </w:rPr>
-    </w:lvl>
-    <w:lvl w:ilvl="5" w:tplc="04090005" w:tentative="1">
-      <w:start w:val="1"/>
-      <w:numFmt w:val="bullet"/>
-      <w:lvlText w:val=""/>
-      <w:lvlJc w:val="left"/>
-      <w:pPr>
-        <w:ind w:left="4320" w:hanging="360"/>
-      </w:pPr>
-      <w:rPr>
-        <w:rFonts w:ascii="Wingdings" w:hAnsi="Wingdings" w:hint="default"/>
-      </w:rPr>
-    </w:lvl>
-    <w:lvl w:ilvl="6" w:tplc="04090001" w:tentative="1">
-      <w:start w:val="1"/>
-      <w:numFmt w:val="bullet"/>
-      <w:lvlText w:val=""/>
-      <w:lvlJc w:val="left"/>
-      <w:pPr>
-        <w:ind w:left="5040" w:hanging="360"/>
-      </w:pPr>
-      <w:rPr>
-        <w:rFonts w:ascii="Symbol" w:hAnsi="Symbol" w:hint="default"/>
-      </w:rPr>
-    </w:lvl>
-    <w:lvl w:ilvl="7" w:tplc="04090003" w:tentative="1">
-      <w:start w:val="1"/>
-      <w:numFmt w:val="bullet"/>
-      <w:lvlText w:val="o"/>
-      <w:lvlJc w:val="left"/>
-      <w:pPr>
-        <w:ind w:left="5760" w:hanging="360"/>
-      </w:pPr>
-      <w:rPr>
-        <w:rFonts w:ascii="Courier New" w:hAnsi="Courier New" w:cs="Courier New" w:hint="default"/>
-      </w:rPr>
-    </w:lvl>
-    <w:lvl w:ilvl="8" w:tplc="04090005" w:tentative="1">
-      <w:start w:val="1"/>
-      <w:numFmt w:val="bullet"/>
-      <w:lvlText w:val=""/>
-      <w:lvlJc w:val="left"/>
-      <w:pPr>
-        <w:ind w:left="6480" w:hanging="360"/>
-      </w:pPr>
-      <w:rPr>
-        <w:rFonts w:ascii="Wingdings" w:hAnsi="Wingdings" w:hint="default"/>
-      </w:rPr>
-    </w:lvl>
-  </w:abstractNum>
-  <w:abstractNum w:abstractNumId="3" w15:restartNumberingAfterBreak="0">
     <w:nsid w:val="2B633661"/>
     <w:multiLevelType w:val="multilevel"/>
     <w:tmpl w:val="2A7064D8"/>
@@ -833,7 +2892,7 @@
       </w:pPr>
     </w:lvl>
   </w:abstractNum>
-  <w:abstractNum w:abstractNumId="4" w15:restartNumberingAfterBreak="0">
+  <w:abstractNum w:abstractNumId="2" w15:restartNumberingAfterBreak="0">
     <w:nsid w:val="2FBF00E0"/>
     <w:multiLevelType w:val="multilevel"/>
     <w:tmpl w:val="0409001D"/>
@@ -923,7 +2982,7 @@
       </w:pPr>
     </w:lvl>
   </w:abstractNum>
-  <w:abstractNum w:abstractNumId="5" w15:restartNumberingAfterBreak="0">
+  <w:abstractNum w:abstractNumId="3" w15:restartNumberingAfterBreak="0">
     <w:nsid w:val="43BB2981"/>
     <w:multiLevelType w:val="multilevel"/>
     <w:tmpl w:val="12080022"/>
@@ -1013,7 +3072,7 @@
       </w:pPr>
     </w:lvl>
   </w:abstractNum>
-  <w:abstractNum w:abstractNumId="6" w15:restartNumberingAfterBreak="0">
+  <w:abstractNum w:abstractNumId="4" w15:restartNumberingAfterBreak="0">
     <w:nsid w:val="598466F4"/>
     <w:multiLevelType w:val="multilevel"/>
     <w:tmpl w:val="D22A3DE4"/>
@@ -1127,7 +3186,7 @@
       </w:pPr>
     </w:lvl>
   </w:abstractNum>
-  <w:abstractNum w:abstractNumId="7" w15:restartNumberingAfterBreak="0">
+  <w:abstractNum w:abstractNumId="5" w15:restartNumberingAfterBreak="0">
     <w:nsid w:val="79E17981"/>
     <w:multiLevelType w:val="multilevel"/>
     <w:tmpl w:val="1CB25634"/>
@@ -1213,35 +3272,29 @@
       </w:pPr>
     </w:lvl>
   </w:abstractNum>
-  <w:num w:numId="1">
-    <w:abstractNumId w:val="7"/>
+  <w:num w:numId="1" w16cid:durableId="169566057">
+    <w:abstractNumId w:val="5"/>
   </w:num>
-  <w:num w:numId="2">
+  <w:num w:numId="2" w16cid:durableId="1442216872">
+    <w:abstractNumId w:val="1"/>
+  </w:num>
+  <w:num w:numId="3" w16cid:durableId="235748472">
     <w:abstractNumId w:val="3"/>
   </w:num>
-  <w:num w:numId="3">
-    <w:abstractNumId w:val="5"/>
-  </w:num>
-  <w:num w:numId="4">
-    <w:abstractNumId w:val="6"/>
-  </w:num>
-  <w:num w:numId="5">
+  <w:num w:numId="4" w16cid:durableId="1566449056">
     <w:abstractNumId w:val="4"/>
   </w:num>
-  <w:num w:numId="6">
-    <w:abstractNumId w:val="0"/>
-  </w:num>
-  <w:num w:numId="7">
+  <w:num w:numId="5" w16cid:durableId="962809224">
     <w:abstractNumId w:val="2"/>
   </w:num>
-  <w:num w:numId="8">
-    <w:abstractNumId w:val="1"/>
+  <w:num w:numId="6" w16cid:durableId="128716532">
+    <w:abstractNumId w:val="0"/>
   </w:num>
 </w:numbering>
 </file>
 
 <file path=word/styles.xml><?xml version="1.0" encoding="utf-8"?>
-<w:styles xmlns:mc="http://schemas.openxmlformats.org/markup-compatibility/2006" xmlns:r="http://schemas.openxmlformats.org/officeDocument/2006/relationships" xmlns:w="http://schemas.openxmlformats.org/wordprocessingml/2006/main" xmlns:w14="http://schemas.microsoft.com/office/word/2010/wordml" xmlns:w15="http://schemas.microsoft.com/office/word/2012/wordml" xmlns:w16cid="http://schemas.microsoft.com/office/word/2016/wordml/cid" xmlns:w16se="http://schemas.microsoft.com/office/word/2015/wordml/symex" mc:Ignorable="w14 w15 w16se w16cid">
+<w:styles xmlns:mc="http://schemas.openxmlformats.org/markup-compatibility/2006" xmlns:r="http://schemas.openxmlformats.org/officeDocument/2006/relationships" xmlns:w="http://schemas.openxmlformats.org/wordprocessingml/2006/main" xmlns:w14="http://schemas.microsoft.com/office/word/2010/wordml" xmlns:w15="http://schemas.microsoft.com/office/word/2012/wordml" xmlns:w16cex="http://schemas.microsoft.com/office/word/2018/wordml/cex" xmlns:w16cid="http://schemas.microsoft.com/office/word/2016/wordml/cid" xmlns:w16="http://schemas.microsoft.com/office/word/2018/wordml" xmlns:w16sdtdh="http://schemas.microsoft.com/office/word/2020/wordml/sdtdatahash" xmlns:w16se="http://schemas.microsoft.com/office/word/2015/wordml/symex" mc:Ignorable="w14 w15 w16se w16cid w16 w16cex w16sdtdh">
   <w:docDefaults>
     <w:rPrDefault>
       <w:rPr>
@@ -1259,7 +3312,7 @@
       </w:pPr>
     </w:pPrDefault>
   </w:docDefaults>
-  <w:latentStyles w:defLockedState="0" w:defUIPriority="99" w:defSemiHidden="0" w:defUnhideWhenUsed="0" w:defQFormat="0" w:count="375">
+  <w:latentStyles w:defLockedState="0" w:defUIPriority="99" w:defSemiHidden="0" w:defUnhideWhenUsed="0" w:defQFormat="0" w:count="376">
     <w:lsdException w:name="Normal" w:uiPriority="0" w:qFormat="1"/>
     <w:lsdException w:name="heading 1" w:uiPriority="9" w:qFormat="1"/>
     <w:lsdException w:name="heading 2" w:semiHidden="1" w:uiPriority="9" w:unhideWhenUsed="1" w:qFormat="1"/>
@@ -1635,6 +3688,7 @@
     <w:lsdException w:name="Smart Hyperlink" w:semiHidden="1" w:unhideWhenUsed="1"/>
     <w:lsdException w:name="Hashtag" w:semiHidden="1" w:unhideWhenUsed="1"/>
     <w:lsdException w:name="Unresolved Mention" w:semiHidden="1" w:unhideWhenUsed="1"/>
+    <w:lsdException w:name="Smart Link" w:semiHidden="1" w:unhideWhenUsed="1"/>
   </w:latentStyles>
   <w:style w:type="paragraph" w:default="1" w:styleId="Normal">
     <w:name w:val="Normal"/>
@@ -2275,28 +4329,6 @@
       <w:szCs w:val="20"/>
     </w:rPr>
   </w:style>
-  <w:style w:type="paragraph" w:customStyle="1" w:styleId="TableContents">
-    <w:name w:val="Table Contents"/>
-    <w:basedOn w:val="Normal"/>
-    <w:qFormat/>
-    <w:rsid w:val="00021061"/>
-    <w:pPr>
-      <w:suppressLineNumbers/>
-      <w:spacing w:after="0" w:line="240" w:lineRule="auto"/>
-    </w:pPr>
-    <w:rPr>
-      <w:rFonts w:ascii="Liberation Serif" w:eastAsia="NSimSun" w:hAnsi="Liberation Serif" w:cs="Lucida Sans"/>
-      <w:sz w:val="24"/>
-      <w:szCs w:val="24"/>
-      <w:lang w:eastAsia="zh-CN" w:bidi="hi-IN"/>
-      <w14:ligatures w14:val="none"/>
-    </w:rPr>
-  </w:style>
-  <w:style w:type="character" w:customStyle="1" w:styleId="pl-s">
-    <w:name w:val="pl-s"/>
-    <w:basedOn w:val="DefaultParagraphFont"/>
-    <w:rsid w:val="00021061"/>
-  </w:style>
 </w:styles>
 </file>
 
@@ -2605,6 +4637,14 @@
 </file>
 
 <file path=customXml/item2.xml><?xml version="1.0" encoding="utf-8"?>
+<p:properties xmlns:p="http://schemas.microsoft.com/office/2006/metadata/properties" xmlns:xsi="http://www.w3.org/2001/XMLSchema-instance" xmlns:pc="http://schemas.microsoft.com/office/infopath/2007/PartnerControls">
+  <documentManagement>
+    <_activity xmlns="297510cd-30e8-4429-bab4-c6259e36c9b2" xsi:nil="true"/>
+  </documentManagement>
+</p:properties>
+</file>
+
+<file path=customXml/item3.xml><?xml version="1.0" encoding="utf-8"?>
 <ct:contentTypeSchema xmlns:ct="http://schemas.microsoft.com/office/2006/metadata/contentType" xmlns:ma="http://schemas.microsoft.com/office/2006/metadata/properties/metaAttributes" ct:_="" ma:_="" ma:contentTypeName="Document" ma:contentTypeID="0x010100E25108E064038E46834997EC5C04695A" ma:contentTypeVersion="14" ma:contentTypeDescription="Create a new document." ma:contentTypeScope="" ma:versionID="34f8d2769efbf96109714ebeaeec7ef3">
   <xsd:schema xmlns:xsd="http://www.w3.org/2001/XMLSchema" xmlns:xs="http://www.w3.org/2001/XMLSchema" xmlns:p="http://schemas.microsoft.com/office/2006/metadata/properties" xmlns:ns3="297510cd-30e8-4429-bab4-c6259e36c9b2" xmlns:ns4="999011ba-f567-48e4-a02b-5e3b96c6d431" targetNamespace="http://schemas.microsoft.com/office/2006/metadata/properties" ma:root="true" ma:fieldsID="b024a7d642a5b50ea79ff562f4818ed4" ns3:_="" ns4:_="">
     <xsd:import namespace="297510cd-30e8-4429-bab4-c6259e36c9b2"/>
@@ -2831,14 +4871,6 @@
 </ct:contentTypeSchema>
 </file>
 
-<file path=customXml/item3.xml><?xml version="1.0" encoding="utf-8"?>
-<p:properties xmlns:p="http://schemas.microsoft.com/office/2006/metadata/properties" xmlns:xsi="http://www.w3.org/2001/XMLSchema-instance" xmlns:pc="http://schemas.microsoft.com/office/infopath/2007/PartnerControls">
-  <documentManagement>
-    <_activity xmlns="297510cd-30e8-4429-bab4-c6259e36c9b2" xsi:nil="true"/>
-  </documentManagement>
-</p:properties>
-</file>
-
 <file path=customXml/itemProps1.xml><?xml version="1.0" encoding="utf-8"?>
 <ds:datastoreItem xmlns:ds="http://schemas.openxmlformats.org/officeDocument/2006/customXml" ds:itemID="{0946B3B7-9868-40B3-962E-691515FEBE2E}">
   <ds:schemaRefs>
@@ -2848,6 +4880,16 @@
 </file>
 
 <file path=customXml/itemProps2.xml><?xml version="1.0" encoding="utf-8"?>
+<ds:datastoreItem xmlns:ds="http://schemas.openxmlformats.org/officeDocument/2006/customXml" ds:itemID="{C49CA7F1-33E2-440C-B1DE-853246E599E3}">
+  <ds:schemaRefs>
+    <ds:schemaRef ds:uri="http://schemas.microsoft.com/office/2006/metadata/properties"/>
+    <ds:schemaRef ds:uri="http://schemas.microsoft.com/office/infopath/2007/PartnerControls"/>
+    <ds:schemaRef ds:uri="297510cd-30e8-4429-bab4-c6259e36c9b2"/>
+  </ds:schemaRefs>
+</ds:datastoreItem>
+</file>
+
+<file path=customXml/itemProps3.xml><?xml version="1.0" encoding="utf-8"?>
 <ds:datastoreItem xmlns:ds="http://schemas.openxmlformats.org/officeDocument/2006/customXml" ds:itemID="{B6545945-E672-484D-BE5C-8C3C6D34CED9}">
   <ds:schemaRefs>
     <ds:schemaRef ds:uri="http://schemas.microsoft.com/office/2006/metadata/contentType"/>
@@ -2864,14 +4906,4 @@
     <ds:schemaRef ds:uri="http://schemas.microsoft.com/internal/obd"/>
   </ds:schemaRefs>
 </ds:datastoreItem>
-</file>
-
-<file path=customXml/itemProps3.xml><?xml version="1.0" encoding="utf-8"?>
-<ds:datastoreItem xmlns:ds="http://schemas.openxmlformats.org/officeDocument/2006/customXml" ds:itemID="{C49CA7F1-33E2-440C-B1DE-853246E599E3}">
-  <ds:schemaRefs>
-    <ds:schemaRef ds:uri="http://schemas.microsoft.com/office/2006/metadata/properties"/>
-    <ds:schemaRef ds:uri="http://schemas.microsoft.com/office/infopath/2007/PartnerControls"/>
-    <ds:schemaRef ds:uri="297510cd-30e8-4429-bab4-c6259e36c9b2"/>
-  </ds:schemaRefs>
-</ds:datastoreItem>
 </file>
</xml_diff>

<commit_message>
Fixed syntax error in attachment template
</commit_message>
<xml_diff>
--- a/docassemble/MLHResponseToMotionRegardingChangeOfDomicile/data/templates/motion_re_cod_attachment.docx
+++ b/docassemble/MLHResponseToMotionRegardingChangeOfDomicile/data/templates/motion_re_cod_attachment.docx
@@ -310,17 +310,7 @@
                 <w:sz w:val="24"/>
                 <w:szCs w:val="24"/>
               </w:rPr>
-              <w:t xml:space="preserve">{{ </w:t>
-            </w:r>
-            <w:proofErr w:type="spellStart"/>
-            <w:r>
-              <w:rPr>
-                <w:b/>
-                <w:bCs/>
-                <w:sz w:val="24"/>
-                <w:szCs w:val="24"/>
-              </w:rPr>
-              <w:t>docket_number</w:t>
+              <w:t>{{ docket_number</w:t>
             </w:r>
             <w:r>
               <w:rPr>
@@ -331,7 +321,6 @@
               </w:rPr>
               <w:t>s</w:t>
             </w:r>
-            <w:proofErr w:type="spellEnd"/>
             <w:r>
               <w:rPr>
                 <w:b/>
@@ -359,39 +348,16 @@
       <w:r>
         <w:t xml:space="preserve">{%p for field in </w:t>
       </w:r>
-      <w:proofErr w:type="spellStart"/>
-      <w:r>
-        <w:t>rmrcd_</w:t>
-      </w:r>
-      <w:proofErr w:type="gramStart"/>
-      <w:r>
-        <w:t>main</w:t>
-      </w:r>
-      <w:r>
-        <w:t>.overflow</w:t>
-      </w:r>
-      <w:proofErr w:type="spellEnd"/>
-      <w:proofErr w:type="gramEnd"/>
-      <w:r>
-        <w:t>() %}</w:t>
+      <w:r>
+        <w:t>rmrcd_main</w:t>
+      </w:r>
+      <w:r>
+        <w:t>.overflow() %}</w:t>
       </w:r>
     </w:p>
     <w:p>
-      <w:proofErr w:type="gramStart"/>
-      <w:r>
-        <w:t xml:space="preserve">{{ </w:t>
-      </w:r>
-      <w:proofErr w:type="spellStart"/>
-      <w:r>
-        <w:t>field</w:t>
-      </w:r>
-      <w:proofErr w:type="gramEnd"/>
-      <w:r>
-        <w:t>.label</w:t>
-      </w:r>
-      <w:proofErr w:type="spellEnd"/>
-      <w:r>
-        <w:t xml:space="preserve"> }}</w:t>
+      <w:r>
+        <w:t>{{ field.label }}</w:t>
       </w:r>
     </w:p>
     <w:p>
@@ -399,15 +365,7 @@
         <w:t>{</w:t>
       </w:r>
       <w:r>
-        <w:t xml:space="preserve">% if </w:t>
-      </w:r>
-      <w:proofErr w:type="spellStart"/>
-      <w:r>
-        <w:t>continue_parenting_time_yes</w:t>
-      </w:r>
-      <w:proofErr w:type="spellEnd"/>
-      <w:r>
-        <w:t xml:space="preserve"> == "Change the current parenting time order in a different way I will specify"</w:t>
+        <w:t>% if continue_parenting_time_yes == "Change the current parenting time order in a different way I will specify"</w:t>
       </w:r>
       <w:r>
         <w:t xml:space="preserve"> </w:t>
@@ -419,15 +377,7 @@
     <w:p/>
     <w:p>
       <w:r>
-        <w:t xml:space="preserve"> </w:t>
-      </w:r>
-      <w:proofErr w:type="gramStart"/>
-      <w:r>
-        <w:t>{{ field</w:t>
-      </w:r>
-      <w:proofErr w:type="gramEnd"/>
-      <w:r>
-        <w:t xml:space="preserve">.overflow_value(overflow_message=rmrcd_main.default_overflow_message) }} </w:t>
+        <w:t xml:space="preserve"> {{ field.overflow_value(overflow_message=rmrcd_main.default_overflow_message) }} </w:t>
       </w:r>
     </w:p>
     <w:p>
@@ -435,44 +385,18 @@
         <w:t xml:space="preserve">{% </w:t>
       </w:r>
       <w:r>
-        <w:t xml:space="preserve">if </w:t>
-      </w:r>
-      <w:proofErr w:type="spellStart"/>
-      <w:r>
-        <w:t>agree_to_new_parenting_time</w:t>
-      </w:r>
-      <w:proofErr w:type="spellEnd"/>
-      <w:r>
-        <w:t xml:space="preserve"> == True</w:t>
-      </w:r>
-      <w:r>
-        <w:t xml:space="preserve"> </w:t>
-      </w:r>
-      <w:proofErr w:type="gramStart"/>
-      <w:r>
-        <w:t>% }</w:t>
-      </w:r>
-      <w:proofErr w:type="gramEnd"/>
+        <w:t>if agree_to_new_parenting_time == True</w:t>
+      </w:r>
+      <w:r>
+        <w:t xml:space="preserve"> %}</w:t>
+      </w:r>
     </w:p>
     <w:p>
-      <w:proofErr w:type="gramStart"/>
       <w:r>
         <w:t>{</w:t>
       </w:r>
       <w:r>
-        <w:t xml:space="preserve">{ </w:t>
-      </w:r>
-      <w:proofErr w:type="spellStart"/>
-      <w:r>
-        <w:t>other</w:t>
-      </w:r>
-      <w:proofErr w:type="gramEnd"/>
-      <w:r>
-        <w:t>_parties</w:t>
-      </w:r>
-      <w:proofErr w:type="spellEnd"/>
-      <w:r>
-        <w:t>[0].name }</w:t>
+        <w:t>{ other_parties[0].name }</w:t>
       </w:r>
       <w:r>
         <w:t>}</w:t>
@@ -483,52 +407,21 @@
     </w:p>
     <w:p>
       <w:r>
-        <w:t xml:space="preserve">{% </w:t>
-      </w:r>
-      <w:proofErr w:type="spellStart"/>
-      <w:proofErr w:type="gramStart"/>
-      <w:r>
-        <w:t>elif</w:t>
-      </w:r>
-      <w:proofErr w:type="spellEnd"/>
-      <w:r>
-        <w:t xml:space="preserve">  </w:t>
-      </w:r>
-      <w:proofErr w:type="spellStart"/>
-      <w:r>
-        <w:t>agree</w:t>
-      </w:r>
-      <w:proofErr w:type="gramEnd"/>
-      <w:r>
-        <w:t>_to_new_parenting_time</w:t>
-      </w:r>
-      <w:proofErr w:type="spellEnd"/>
-      <w:r>
-        <w:t xml:space="preserve"> == </w:t>
+        <w:t xml:space="preserve">{% elif  </w:t>
+      </w:r>
+      <w:r>
+        <w:t xml:space="preserve">agree_to_new_parenting_time == </w:t>
       </w:r>
       <w:r>
         <w:t>False %}</w:t>
       </w:r>
     </w:p>
     <w:p>
-      <w:proofErr w:type="gramStart"/>
       <w:r>
         <w:t>{</w:t>
       </w:r>
       <w:r>
-        <w:t xml:space="preserve">{ </w:t>
-      </w:r>
-      <w:proofErr w:type="spellStart"/>
-      <w:r>
-        <w:t>other</w:t>
-      </w:r>
-      <w:proofErr w:type="gramEnd"/>
-      <w:r>
-        <w:t>_parties</w:t>
-      </w:r>
-      <w:proofErr w:type="spellEnd"/>
-      <w:r>
-        <w:t>[0].name }</w:t>
+        <w:t>{ other_parties[0].name }</w:t>
       </w:r>
       <w:r>
         <w:t>}</w:t>
@@ -544,40 +437,16 @@
       </w:r>
     </w:p>
     <w:p>
-      <w:proofErr w:type="gramStart"/>
-      <w:r>
-        <w:t>{{ %</w:t>
-      </w:r>
-      <w:proofErr w:type="gramEnd"/>
-      <w:r>
-        <w:t xml:space="preserve"> else % }}</w:t>
+      <w:r>
+        <w:t>{% else %}</w:t>
       </w:r>
     </w:p>
     <w:p>
       <w:r>
-        <w:t>I don’t know whether</w:t>
-      </w:r>
-      <w:r>
-        <w:t xml:space="preserve"> </w:t>
-      </w:r>
-      <w:proofErr w:type="gramStart"/>
-      <w:r>
-        <w:t>{</w:t>
-      </w:r>
-      <w:r>
-        <w:t xml:space="preserve">{ </w:t>
-      </w:r>
-      <w:proofErr w:type="spellStart"/>
-      <w:r>
-        <w:t>other</w:t>
-      </w:r>
-      <w:proofErr w:type="gramEnd"/>
-      <w:r>
-        <w:t>_parties</w:t>
-      </w:r>
-      <w:proofErr w:type="spellEnd"/>
-      <w:r>
-        <w:t>[0].name }</w:t>
+        <w:t>I don’t know whether {</w:t>
+      </w:r>
+      <w:r>
+        <w:t>{ other_parties[0].name }</w:t>
       </w:r>
       <w:r>
         <w:t>}</w:t>
@@ -597,13 +466,8 @@
       </w:r>
     </w:p>
     <w:p>
-      <w:proofErr w:type="gramStart"/>
-      <w:r>
-        <w:t>{{ field</w:t>
-      </w:r>
-      <w:proofErr w:type="gramEnd"/>
-      <w:r>
-        <w:t>.overflow_value(overflow_message=</w:t>
+      <w:r>
+        <w:t>{{ field.overflow_value(overflow_message=</w:t>
       </w:r>
       <w:r>
         <w:t>rmrcd_main</w:t>
@@ -615,15 +479,7 @@
     <w:p/>
     <w:p>
       <w:r>
-        <w:t xml:space="preserve">{%p </w:t>
-      </w:r>
-      <w:proofErr w:type="spellStart"/>
-      <w:r>
-        <w:t>endfor</w:t>
-      </w:r>
-      <w:proofErr w:type="spellEnd"/>
-      <w:r>
-        <w:t xml:space="preserve"> %}</w:t>
+        <w:t>{%p endfor %}</w:t>
       </w:r>
     </w:p>
     <w:p>
@@ -2827,11 +2683,12 @@
 </file>
 
 <file path=customXml/item1.xml><?xml version="1.0" encoding="utf-8"?>
-<p:properties xmlns:p="http://schemas.microsoft.com/office/2006/metadata/properties" xmlns:xsi="http://www.w3.org/2001/XMLSchema-instance" xmlns:pc="http://schemas.microsoft.com/office/infopath/2007/PartnerControls">
-  <documentManagement>
-    <_activity xmlns="297510cd-30e8-4429-bab4-c6259e36c9b2" xsi:nil="true"/>
-  </documentManagement>
-</p:properties>
+<?mso-contentType ?>
+<FormTemplates xmlns="http://schemas.microsoft.com/sharepoint/v3/contenttype/forms">
+  <Display>DocumentLibraryForm</Display>
+  <Edit>DocumentLibraryForm</Edit>
+  <New>DocumentLibraryForm</New>
+</FormTemplates>
 </file>
 
 <file path=customXml/item2.xml><?xml version="1.0" encoding="utf-8"?>
@@ -3062,20 +2919,17 @@
 </file>
 
 <file path=customXml/item3.xml><?xml version="1.0" encoding="utf-8"?>
-<?mso-contentType ?>
-<FormTemplates xmlns="http://schemas.microsoft.com/sharepoint/v3/contenttype/forms">
-  <Display>DocumentLibraryForm</Display>
-  <Edit>DocumentLibraryForm</Edit>
-  <New>DocumentLibraryForm</New>
-</FormTemplates>
+<p:properties xmlns:p="http://schemas.microsoft.com/office/2006/metadata/properties" xmlns:xsi="http://www.w3.org/2001/XMLSchema-instance" xmlns:pc="http://schemas.microsoft.com/office/infopath/2007/PartnerControls">
+  <documentManagement>
+    <_activity xmlns="297510cd-30e8-4429-bab4-c6259e36c9b2" xsi:nil="true"/>
+  </documentManagement>
+</p:properties>
 </file>
 
 <file path=customXml/itemProps1.xml><?xml version="1.0" encoding="utf-8"?>
-<ds:datastoreItem xmlns:ds="http://schemas.openxmlformats.org/officeDocument/2006/customXml" ds:itemID="{C49CA7F1-33E2-440C-B1DE-853246E599E3}">
+<ds:datastoreItem xmlns:ds="http://schemas.openxmlformats.org/officeDocument/2006/customXml" ds:itemID="{0946B3B7-9868-40B3-962E-691515FEBE2E}">
   <ds:schemaRefs>
-    <ds:schemaRef ds:uri="http://schemas.microsoft.com/office/2006/metadata/properties"/>
-    <ds:schemaRef ds:uri="http://schemas.microsoft.com/office/infopath/2007/PartnerControls"/>
-    <ds:schemaRef ds:uri="297510cd-30e8-4429-bab4-c6259e36c9b2"/>
+    <ds:schemaRef ds:uri="http://schemas.microsoft.com/sharepoint/v3/contenttype/forms"/>
   </ds:schemaRefs>
 </ds:datastoreItem>
 </file>
@@ -3100,9 +2954,11 @@
 </file>
 
 <file path=customXml/itemProps3.xml><?xml version="1.0" encoding="utf-8"?>
-<ds:datastoreItem xmlns:ds="http://schemas.openxmlformats.org/officeDocument/2006/customXml" ds:itemID="{0946B3B7-9868-40B3-962E-691515FEBE2E}">
+<ds:datastoreItem xmlns:ds="http://schemas.openxmlformats.org/officeDocument/2006/customXml" ds:itemID="{C49CA7F1-33E2-440C-B1DE-853246E599E3}">
   <ds:schemaRefs>
-    <ds:schemaRef ds:uri="http://schemas.microsoft.com/sharepoint/v3/contenttype/forms"/>
+    <ds:schemaRef ds:uri="http://schemas.microsoft.com/office/2006/metadata/properties"/>
+    <ds:schemaRef ds:uri="http://schemas.microsoft.com/office/infopath/2007/PartnerControls"/>
+    <ds:schemaRef ds:uri="297510cd-30e8-4429-bab4-c6259e36c9b2"/>
   </ds:schemaRefs>
 </ds:datastoreItem>
 </file>
</xml_diff>